<commit_message>
fix: Correct Some Mistakes
</commit_message>
<xml_diff>
--- a/Fall-2019/Final-Project/Final-Project.docx
+++ b/Fall-2019/Final-Project/Final-Project.docx
@@ -624,7 +624,12 @@
     <w:sdt>
       <w:sdtPr>
         <w:rPr>
-          <w:rtl/>
+          <w:rFonts w:ascii="Vazir" w:eastAsiaTheme="minorHAnsi" w:hAnsi="Vazir" w:cs="Vazir"/>
+          <w:color w:val="auto"/>
+          <w:sz w:val="22"/>
+          <w:szCs w:val="22"/>
+          <w:rtl/>
+          <w:lang w:bidi="fa-IR"/>
         </w:rPr>
         <w:id w:val="-1986232839"/>
         <w:docPartObj>
@@ -634,14 +639,9 @@
       </w:sdtPr>
       <w:sdtEndPr>
         <w:rPr>
-          <w:rFonts w:ascii="Vazir" w:eastAsiaTheme="minorHAnsi" w:hAnsi="Vazir" w:cs="Vazir"/>
           <w:b/>
           <w:bCs/>
           <w:noProof/>
-          <w:color w:val="auto"/>
-          <w:sz w:val="22"/>
-          <w:szCs w:val="22"/>
-          <w:lang w:bidi="fa-IR"/>
         </w:rPr>
       </w:sdtEndPr>
       <w:sdtContent>
@@ -8024,7 +8024,6 @@
             <w:pPr>
               <w:bidi w:val="0"/>
               <w:rPr>
-                <w:rFonts w:hint="cs"/>
                 <w:rtl/>
               </w:rPr>
             </w:pPr>
@@ -8041,7 +8040,6 @@
             <w:pPr>
               <w:bidi w:val="0"/>
               <w:rPr>
-                <w:rFonts w:hint="cs"/>
                 <w:rtl/>
               </w:rPr>
             </w:pPr>
@@ -8060,7 +8058,6 @@
             <w:pPr>
               <w:bidi w:val="0"/>
               <w:rPr>
-                <w:rFonts w:hint="cs"/>
                 <w:rtl/>
               </w:rPr>
             </w:pPr>
@@ -8077,7 +8074,6 @@
             <w:pPr>
               <w:bidi w:val="0"/>
               <w:rPr>
-                <w:rFonts w:hint="cs"/>
                 <w:rtl/>
               </w:rPr>
             </w:pPr>
@@ -8096,7 +8092,6 @@
             <w:pPr>
               <w:bidi w:val="0"/>
               <w:rPr>
-                <w:rFonts w:hint="cs"/>
                 <w:rtl/>
               </w:rPr>
             </w:pPr>
@@ -8113,7 +8108,6 @@
             <w:pPr>
               <w:bidi w:val="0"/>
               <w:rPr>
-                <w:rFonts w:hint="cs"/>
                 <w:rtl/>
               </w:rPr>
             </w:pPr>
@@ -8132,7 +8126,6 @@
             <w:pPr>
               <w:bidi w:val="0"/>
               <w:rPr>
-                <w:rFonts w:hint="cs"/>
                 <w:rtl/>
               </w:rPr>
             </w:pPr>
@@ -8149,7 +8142,6 @@
             <w:pPr>
               <w:bidi w:val="0"/>
               <w:rPr>
-                <w:rFonts w:hint="cs"/>
                 <w:rtl/>
               </w:rPr>
             </w:pPr>
@@ -8207,7 +8199,6 @@
     <w:p>
       <w:pPr>
         <w:rPr>
-          <w:rFonts w:hint="cs"/>
           <w:rtl/>
         </w:rPr>
       </w:pPr>
@@ -9225,7 +9216,6 @@
     <w:p>
       <w:pPr>
         <w:rPr>
-          <w:rFonts w:hint="cs"/>
           <w:rtl/>
         </w:rPr>
       </w:pPr>
@@ -12071,7 +12061,6 @@
       <w:pPr>
         <w:ind w:firstLine="720"/>
         <w:rPr>
-          <w:rFonts w:hint="cs"/>
           <w:rtl/>
         </w:rPr>
       </w:pPr>
@@ -12081,6 +12070,767 @@
           <w:rtl/>
         </w:rPr>
         <w:t>●</w:t>
+      </w:r>
+      <w:r>
+        <w:rPr>
+          <w:rFonts w:hint="cs"/>
+          <w:rtl/>
+        </w:rPr>
+        <w:t xml:space="preserve"> چند سلول می‌توانند در یک خانه قرار داشته باشند. در این حالت در قسمتی که کاربر می‌خواهد سلول مورد نظر خود را انتخاب کند می‌بایست به صورت صحیح اسامی و مختصات این سلول‌ها را ببینید.</w:t>
+      </w:r>
+    </w:p>
+    <w:p>
+      <w:pPr>
+        <w:pStyle w:val="Style1"/>
+        <w:rPr>
+          <w:rtl/>
+        </w:rPr>
+      </w:pPr>
+      <w:r>
+        <w:rPr>
+          <w:rFonts w:hint="eastAsia"/>
+          <w:rtl/>
+        </w:rPr>
+        <w:t>قسمت</w:t>
+      </w:r>
+      <w:r>
+        <w:rPr>
+          <w:rtl/>
+        </w:rPr>
+        <w:t xml:space="preserve"> ها</w:t>
+      </w:r>
+      <w:r>
+        <w:rPr>
+          <w:rFonts w:hint="cs"/>
+          <w:rtl/>
+        </w:rPr>
+        <w:t>ی</w:t>
+      </w:r>
+      <w:r>
+        <w:rPr>
+          <w:rtl/>
+        </w:rPr>
+        <w:t xml:space="preserve"> امت</w:t>
+      </w:r>
+      <w:r>
+        <w:rPr>
+          <w:rFonts w:hint="cs"/>
+          <w:rtl/>
+        </w:rPr>
+        <w:t>ی</w:t>
+      </w:r>
+      <w:r>
+        <w:rPr>
+          <w:rFonts w:hint="eastAsia"/>
+          <w:rtl/>
+        </w:rPr>
+        <w:t>از</w:t>
+      </w:r>
+      <w:r>
+        <w:rPr>
+          <w:rFonts w:hint="cs"/>
+          <w:rtl/>
+        </w:rPr>
+        <w:t>ی</w:t>
+      </w:r>
+    </w:p>
+    <w:p>
+      <w:pPr>
+        <w:ind w:firstLine="720"/>
+        <w:rPr>
+          <w:rtl/>
+        </w:rPr>
+      </w:pPr>
+      <w:r>
+        <w:rPr>
+          <w:rFonts w:ascii="Arial" w:hAnsi="Arial" w:cs="Arial" w:hint="cs"/>
+          <w:rtl/>
+        </w:rPr>
+        <w:lastRenderedPageBreak/>
+        <w:t>●</w:t>
+      </w:r>
+      <w:r>
+        <w:t xml:space="preserve"> </w:t>
+      </w:r>
+      <w:r>
+        <w:rPr>
+          <w:rFonts w:hint="cs"/>
+          <w:rtl/>
+        </w:rPr>
+        <w:t>طراحی</w:t>
+      </w:r>
+      <w:r>
+        <w:rPr>
+          <w:rtl/>
+        </w:rPr>
+        <w:t xml:space="preserve"> </w:t>
+      </w:r>
+      <w:r>
+        <w:rPr>
+          <w:rFonts w:hint="cs"/>
+          <w:rtl/>
+        </w:rPr>
+        <w:t>ی</w:t>
+      </w:r>
+      <w:r>
+        <w:rPr>
+          <w:rFonts w:hint="eastAsia"/>
+          <w:rtl/>
+        </w:rPr>
+        <w:t>ک</w:t>
+      </w:r>
+      <w:r>
+        <w:rPr>
+          <w:rtl/>
+        </w:rPr>
+        <w:t xml:space="preserve"> </w:t>
+      </w:r>
+      <w:r>
+        <w:t>Map Editor</w:t>
+      </w:r>
+      <w:r>
+        <w:rPr>
+          <w:rtl/>
+        </w:rPr>
+        <w:t xml:space="preserve"> برا</w:t>
+      </w:r>
+      <w:r>
+        <w:rPr>
+          <w:rFonts w:hint="cs"/>
+          <w:rtl/>
+        </w:rPr>
+        <w:t>ی</w:t>
+      </w:r>
+      <w:r>
+        <w:rPr>
+          <w:rtl/>
+        </w:rPr>
+        <w:t xml:space="preserve"> باز</w:t>
+      </w:r>
+      <w:r>
+        <w:rPr>
+          <w:rFonts w:hint="cs"/>
+          <w:rtl/>
+        </w:rPr>
+        <w:t>ی</w:t>
+      </w:r>
+      <w:r>
+        <w:rPr>
+          <w:rtl/>
+        </w:rPr>
+        <w:t xml:space="preserve"> به ا</w:t>
+      </w:r>
+      <w:r>
+        <w:rPr>
+          <w:rFonts w:hint="cs"/>
+          <w:rtl/>
+        </w:rPr>
+        <w:t>ی</w:t>
+      </w:r>
+      <w:r>
+        <w:rPr>
+          <w:rFonts w:hint="eastAsia"/>
+          <w:rtl/>
+        </w:rPr>
+        <w:t>ن</w:t>
+      </w:r>
+      <w:r>
+        <w:rPr>
+          <w:rtl/>
+        </w:rPr>
+        <w:t xml:space="preserve"> صورت که کاربر بتواند نقشه دلخواه خود را طراح</w:t>
+      </w:r>
+      <w:r>
+        <w:rPr>
+          <w:rFonts w:hint="cs"/>
+          <w:rtl/>
+        </w:rPr>
+        <w:t>ی</w:t>
+      </w:r>
+      <w:r>
+        <w:rPr>
+          <w:rtl/>
+        </w:rPr>
+        <w:t xml:space="preserve"> کند و آن را در </w:t>
+      </w:r>
+      <w:r>
+        <w:rPr>
+          <w:rFonts w:hint="cs"/>
+          <w:rtl/>
+        </w:rPr>
+        <w:t>ی</w:t>
+      </w:r>
+      <w:r>
+        <w:rPr>
+          <w:rFonts w:hint="eastAsia"/>
+          <w:rtl/>
+        </w:rPr>
+        <w:t>ک</w:t>
+      </w:r>
+      <w:r>
+        <w:rPr>
+          <w:rtl/>
+        </w:rPr>
+        <w:t xml:space="preserve"> فا</w:t>
+      </w:r>
+      <w:r>
+        <w:rPr>
+          <w:rFonts w:hint="cs"/>
+          <w:rtl/>
+        </w:rPr>
+        <w:t>ی</w:t>
+      </w:r>
+      <w:r>
+        <w:rPr>
+          <w:rFonts w:hint="eastAsia"/>
+          <w:rtl/>
+        </w:rPr>
+        <w:t>ل</w:t>
+      </w:r>
+      <w:r>
+        <w:rPr>
+          <w:rtl/>
+        </w:rPr>
+        <w:t xml:space="preserve"> ذخ</w:t>
+      </w:r>
+      <w:r>
+        <w:rPr>
+          <w:rFonts w:hint="cs"/>
+          <w:rtl/>
+        </w:rPr>
+        <w:t>ی</w:t>
+      </w:r>
+      <w:r>
+        <w:rPr>
+          <w:rFonts w:hint="eastAsia"/>
+          <w:rtl/>
+        </w:rPr>
+        <w:t>ره</w:t>
+      </w:r>
+      <w:r>
+        <w:rPr>
+          <w:rtl/>
+        </w:rPr>
+        <w:t xml:space="preserve"> کند. مثلا بتواند محل بلوک‌ها</w:t>
+      </w:r>
+      <w:r>
+        <w:rPr>
+          <w:rFonts w:hint="cs"/>
+          <w:rtl/>
+        </w:rPr>
+        <w:t>ی</w:t>
+      </w:r>
+      <w:r>
+        <w:rPr>
+          <w:rtl/>
+        </w:rPr>
+        <w:t xml:space="preserve"> منبع و محل بلوک ها</w:t>
+      </w:r>
+      <w:r>
+        <w:rPr>
+          <w:rFonts w:hint="cs"/>
+          <w:rtl/>
+        </w:rPr>
+        <w:t>ی</w:t>
+      </w:r>
+      <w:r>
+        <w:rPr>
+          <w:rtl/>
+        </w:rPr>
+        <w:t xml:space="preserve"> تقس</w:t>
+      </w:r>
+      <w:r>
+        <w:rPr>
+          <w:rFonts w:hint="cs"/>
+          <w:rtl/>
+        </w:rPr>
+        <w:t>ی</w:t>
+      </w:r>
+      <w:r>
+        <w:rPr>
+          <w:rFonts w:hint="eastAsia"/>
+          <w:rtl/>
+        </w:rPr>
+        <w:t>م</w:t>
+      </w:r>
+      <w:r>
+        <w:rPr>
+          <w:rtl/>
+        </w:rPr>
+        <w:t xml:space="preserve"> سلول را تع</w:t>
+      </w:r>
+      <w:r>
+        <w:rPr>
+          <w:rFonts w:hint="cs"/>
+          <w:rtl/>
+        </w:rPr>
+        <w:t>یی</w:t>
+      </w:r>
+      <w:r>
+        <w:rPr>
+          <w:rFonts w:hint="eastAsia"/>
+          <w:rtl/>
+        </w:rPr>
+        <w:t>ن</w:t>
+      </w:r>
+      <w:r>
+        <w:rPr>
+          <w:rtl/>
+        </w:rPr>
+        <w:t xml:space="preserve"> کند و آن را از </w:t>
+      </w:r>
+      <w:r>
+        <w:rPr>
+          <w:rFonts w:hint="cs"/>
+          <w:rtl/>
+        </w:rPr>
+        <w:t>ی</w:t>
+      </w:r>
+      <w:r>
+        <w:rPr>
+          <w:rFonts w:hint="eastAsia"/>
+          <w:rtl/>
+        </w:rPr>
+        <w:t>ک</w:t>
+      </w:r>
+      <w:r>
+        <w:rPr>
+          <w:rtl/>
+        </w:rPr>
+        <w:t xml:space="preserve"> فا</w:t>
+      </w:r>
+      <w:r>
+        <w:rPr>
+          <w:rFonts w:hint="cs"/>
+          <w:rtl/>
+        </w:rPr>
+        <w:t>ی</w:t>
+      </w:r>
+      <w:r>
+        <w:rPr>
+          <w:rFonts w:hint="eastAsia"/>
+          <w:rtl/>
+        </w:rPr>
+        <w:t>ل</w:t>
+      </w:r>
+      <w:r>
+        <w:rPr>
+          <w:rtl/>
+        </w:rPr>
+        <w:t xml:space="preserve"> بخواند.</w:t>
+      </w:r>
+    </w:p>
+    <w:p>
+      <w:pPr>
+        <w:ind w:firstLine="720"/>
+        <w:rPr>
+          <w:rtl/>
+        </w:rPr>
+      </w:pPr>
+      <w:r>
+        <w:rPr>
+          <w:rFonts w:ascii="Arial" w:hAnsi="Arial" w:cs="Arial" w:hint="cs"/>
+          <w:rtl/>
+        </w:rPr>
+        <w:t>●</w:t>
+      </w:r>
+      <w:r>
+        <w:t xml:space="preserve"> </w:t>
+      </w:r>
+      <w:r>
+        <w:rPr>
+          <w:rFonts w:hint="cs"/>
+          <w:rtl/>
+        </w:rPr>
+        <w:t>پی</w:t>
+      </w:r>
+      <w:r>
+        <w:rPr>
+          <w:rFonts w:hint="eastAsia"/>
+          <w:rtl/>
+        </w:rPr>
+        <w:t>اده</w:t>
+      </w:r>
+      <w:r>
+        <w:rPr>
+          <w:rtl/>
+        </w:rPr>
+        <w:t xml:space="preserve"> ساز</w:t>
+      </w:r>
+      <w:r>
+        <w:rPr>
+          <w:rFonts w:hint="cs"/>
+          <w:rtl/>
+        </w:rPr>
+        <w:t>ی</w:t>
+      </w:r>
+      <w:r>
+        <w:rPr>
+          <w:rtl/>
+        </w:rPr>
+        <w:t xml:space="preserve"> پروژه </w:t>
+      </w:r>
+      <w:r>
+        <w:rPr>
+          <w:rFonts w:hint="cs"/>
+          <w:rtl/>
+        </w:rPr>
+        <w:t xml:space="preserve">در فایل‌های جداگانه، در این روش توابع مرتبط با یکدیگر در یک فایل </w:t>
+      </w:r>
+      <w:r>
+        <w:t>.h</w:t>
+      </w:r>
+      <w:r>
+        <w:rPr>
+          <w:rFonts w:hint="cs"/>
+          <w:rtl/>
+        </w:rPr>
+        <w:t xml:space="preserve"> تعریف شده و در فایل </w:t>
+      </w:r>
+      <w:r>
+        <w:t>.c</w:t>
+      </w:r>
+      <w:r>
+        <w:rPr>
+          <w:rFonts w:hint="cs"/>
+          <w:rtl/>
+        </w:rPr>
+        <w:t xml:space="preserve"> متناظر پیاده‌سازی می‌شوند.</w:t>
+      </w:r>
+    </w:p>
+    <w:p>
+      <w:pPr>
+        <w:ind w:firstLine="720"/>
+        <w:rPr>
+          <w:rtl/>
+        </w:rPr>
+      </w:pPr>
+      <w:r>
+        <w:rPr>
+          <w:rFonts w:ascii="Arial" w:hAnsi="Arial" w:cs="Arial" w:hint="cs"/>
+          <w:rtl/>
+        </w:rPr>
+        <w:t>●</w:t>
+      </w:r>
+      <w:r>
+        <w:t xml:space="preserve"> </w:t>
+      </w:r>
+      <w:r>
+        <w:rPr>
+          <w:rFonts w:hint="cs"/>
+          <w:rtl/>
+        </w:rPr>
+        <w:t>ذخی</w:t>
+      </w:r>
+      <w:r>
+        <w:rPr>
+          <w:rFonts w:hint="eastAsia"/>
+          <w:rtl/>
+        </w:rPr>
+        <w:t>ره</w:t>
+      </w:r>
+      <w:r>
+        <w:rPr>
+          <w:rtl/>
+        </w:rPr>
+        <w:t xml:space="preserve"> و خواندن نقشه از رو</w:t>
+      </w:r>
+      <w:r>
+        <w:rPr>
+          <w:rFonts w:hint="cs"/>
+          <w:rtl/>
+        </w:rPr>
+        <w:t>ی</w:t>
+      </w:r>
+      <w:r>
+        <w:rPr>
+          <w:rtl/>
+        </w:rPr>
+        <w:t xml:space="preserve"> </w:t>
+      </w:r>
+      <w:r>
+        <w:rPr>
+          <w:rFonts w:hint="cs"/>
+          <w:rtl/>
+        </w:rPr>
+        <w:t>ی</w:t>
+      </w:r>
+      <w:r>
+        <w:rPr>
+          <w:rFonts w:hint="eastAsia"/>
+          <w:rtl/>
+        </w:rPr>
+        <w:t>ک</w:t>
+      </w:r>
+      <w:r>
+        <w:rPr>
+          <w:rtl/>
+        </w:rPr>
+        <w:t xml:space="preserve"> فا</w:t>
+      </w:r>
+      <w:r>
+        <w:rPr>
+          <w:rFonts w:hint="cs"/>
+          <w:rtl/>
+        </w:rPr>
+        <w:t>ی</w:t>
+      </w:r>
+      <w:r>
+        <w:rPr>
+          <w:rFonts w:hint="eastAsia"/>
+          <w:rtl/>
+        </w:rPr>
+        <w:t>ل</w:t>
+      </w:r>
+      <w:r>
+        <w:rPr>
+          <w:rtl/>
+        </w:rPr>
+        <w:t xml:space="preserve"> </w:t>
+      </w:r>
+      <w:r>
+        <w:t>text</w:t>
+      </w:r>
+      <w:r>
+        <w:rPr>
+          <w:rtl/>
+        </w:rPr>
+        <w:t xml:space="preserve"> که برا</w:t>
+      </w:r>
+      <w:r>
+        <w:rPr>
+          <w:rFonts w:hint="cs"/>
+          <w:rtl/>
+        </w:rPr>
+        <w:t>ی</w:t>
+      </w:r>
+      <w:r>
+        <w:rPr>
+          <w:rtl/>
+        </w:rPr>
+        <w:t xml:space="preserve"> انسان ها ن</w:t>
+      </w:r>
+      <w:r>
+        <w:rPr>
+          <w:rFonts w:hint="cs"/>
+          <w:rtl/>
+        </w:rPr>
+        <w:t>ی</w:t>
+      </w:r>
+      <w:r>
+        <w:rPr>
+          <w:rFonts w:hint="eastAsia"/>
+          <w:rtl/>
+        </w:rPr>
+        <w:t>ز</w:t>
+      </w:r>
+      <w:r>
+        <w:rPr>
+          <w:rtl/>
+        </w:rPr>
+        <w:t xml:space="preserve"> قابل خواندن باشد</w:t>
+      </w:r>
+      <w:r>
+        <w:rPr>
+          <w:rFonts w:hint="cs"/>
+          <w:rtl/>
+        </w:rPr>
+        <w:t>.</w:t>
+      </w:r>
+      <w:r>
+        <w:rPr>
+          <w:rtl/>
+        </w:rPr>
+        <w:t xml:space="preserve"> (فرمت فا</w:t>
+      </w:r>
+      <w:r>
+        <w:rPr>
+          <w:rFonts w:hint="cs"/>
+          <w:rtl/>
+        </w:rPr>
+        <w:t>ی</w:t>
+      </w:r>
+      <w:r>
+        <w:rPr>
+          <w:rFonts w:hint="eastAsia"/>
+          <w:rtl/>
+        </w:rPr>
+        <w:t>ل</w:t>
+      </w:r>
+      <w:r>
+        <w:rPr>
+          <w:rtl/>
+        </w:rPr>
+        <w:t xml:space="preserve"> به عهده شماست.)</w:t>
+      </w:r>
+      <w:r>
+        <w:rPr>
+          <w:rFonts w:hint="cs"/>
+          <w:rtl/>
+        </w:rPr>
+        <w:t xml:space="preserve"> در این حالت موظف هستید یک برنامه </w:t>
+      </w:r>
+      <w:r>
+        <w:rPr>
+          <w:rFonts w:hint="cs"/>
+          <w:rtl/>
+        </w:rPr>
+        <w:t xml:space="preserve">جداگانه </w:t>
+      </w:r>
+      <w:r>
+        <w:rPr>
+          <w:rFonts w:hint="cs"/>
+          <w:rtl/>
+        </w:rPr>
+        <w:t>جهت تبدیل نقشه باینری داده شده به نقشه خودتان توسعه دهید.</w:t>
+      </w:r>
+    </w:p>
+    <w:p>
+      <w:pPr>
+        <w:ind w:firstLine="720"/>
+        <w:rPr>
+          <w:rtl/>
+        </w:rPr>
+      </w:pPr>
+      <w:r>
+        <w:rPr>
+          <w:rFonts w:ascii="Arial" w:hAnsi="Arial" w:cs="Arial" w:hint="cs"/>
+          <w:rtl/>
+        </w:rPr>
+        <w:t>●</w:t>
+      </w:r>
+      <w:r>
+        <w:rPr>
+          <w:rFonts w:hint="cs"/>
+          <w:rtl/>
+        </w:rPr>
+        <w:t xml:space="preserve"> پیاده‌سازی زیباتر نقشه و نمایش آن به صورت گرافیکی نمره‌ی اضافی خواهد داشت.</w:t>
+      </w:r>
+      <w:r>
+        <w:rPr>
+          <w:rFonts w:hint="cs"/>
+          <w:rtl/>
+        </w:rPr>
+        <w:t xml:space="preserve"> در این قسمت دست شما برای استفاده از هر کتابخانه‌ای در زبان </w:t>
+      </w:r>
+      <w:r>
+        <w:t>C</w:t>
+      </w:r>
+      <w:r>
+        <w:rPr>
+          <w:rFonts w:hint="cs"/>
+          <w:rtl/>
+        </w:rPr>
+        <w:t xml:space="preserve"> باز است.</w:t>
+      </w:r>
+    </w:p>
+    <w:p>
+      <w:pPr>
+        <w:ind w:firstLine="720"/>
+        <w:rPr>
+          <w:rtl/>
+        </w:rPr>
+      </w:pPr>
+      <w:r>
+        <w:rPr>
+          <w:rFonts w:ascii="Arial" w:hAnsi="Arial" w:cs="Arial" w:hint="cs"/>
+          <w:rtl/>
+        </w:rPr>
+        <w:t>●</w:t>
+      </w:r>
+      <w:r>
+        <w:rPr>
+          <w:rFonts w:hint="cs"/>
+          <w:rtl/>
+        </w:rPr>
+        <w:t xml:space="preserve"> هر ایده‌ی دیگری که توسط خودتان به پروژه اضافه شود با توجه به حجم آن نمره‌ی اضافی خواهد داشت.</w:t>
+      </w:r>
+    </w:p>
+    <w:p>
+      <w:pPr>
+        <w:ind w:firstLine="720"/>
+        <w:rPr>
+          <w:rtl/>
+        </w:rPr>
+      </w:pPr>
+      <w:r>
+        <w:rPr>
+          <w:rFonts w:ascii="Arial" w:hAnsi="Arial" w:cs="Arial" w:hint="cs"/>
+          <w:rtl/>
+        </w:rPr>
+        <w:t>●</w:t>
+      </w:r>
+      <w:r>
+        <w:rPr>
+          <w:rFonts w:hint="cs"/>
+          <w:rtl/>
+        </w:rPr>
+        <w:t xml:space="preserve"> پیاده‌سازی حالت بازی با کامپیوتر، در این حالت کامپیوتر به جای کاربر دوم تصمیم می‌گیرد.</w:t>
+      </w:r>
+    </w:p>
+    <w:p>
+      <w:pPr>
+        <w:ind w:firstLine="720"/>
+        <w:rPr>
+          <w:rtl/>
+        </w:rPr>
+      </w:pPr>
+      <w:r>
+        <w:rPr>
+          <w:rFonts w:ascii="Arial" w:hAnsi="Arial" w:cs="Arial" w:hint="cs"/>
+          <w:rtl/>
+        </w:rPr>
+        <w:t>●</w:t>
+      </w:r>
+      <w:r>
+        <w:rPr>
+          <w:rFonts w:hint="cs"/>
+          <w:rtl/>
+        </w:rPr>
+        <w:t xml:space="preserve"> پیاده‌سازی عملیات </w:t>
+      </w:r>
+      <w:r>
+        <w:t>undo</w:t>
+      </w:r>
+      <w:r>
+        <w:rPr>
+          <w:rFonts w:hint="cs"/>
+          <w:rtl/>
+        </w:rPr>
+        <w:t xml:space="preserve"> به تعداد مشخص یا نامشخص. در این حالت کاربر می‌تواند یکی از تصمیمات خود را </w:t>
+      </w:r>
+      <w:r>
+        <w:t>undo</w:t>
+      </w:r>
+      <w:r>
+        <w:rPr>
+          <w:rFonts w:hint="cs"/>
+          <w:rtl/>
+        </w:rPr>
+        <w:t xml:space="preserve"> کند. در نظر داشته باشید که این کار تنها برای بازی انفرادی ممکن است.</w:t>
+      </w:r>
+    </w:p>
+    <w:p>
+      <w:pPr>
+        <w:ind w:firstLine="720"/>
+        <w:rPr>
+          <w:rFonts w:hint="cs"/>
+          <w:rtl/>
+        </w:rPr>
+      </w:pPr>
+      <w:r>
+        <w:rPr>
+          <w:rFonts w:ascii="Arial" w:hAnsi="Arial" w:cs="Arial" w:hint="cs"/>
+          <w:rtl/>
+        </w:rPr>
+        <w:t>●</w:t>
+      </w:r>
+      <w:r>
+        <w:rPr>
+          <w:rFonts w:ascii="Arial" w:hAnsi="Arial" w:cs="Arial" w:hint="cs"/>
+          <w:rtl/>
+        </w:rPr>
+        <w:t xml:space="preserve"> </w:t>
       </w:r>
       <w:bookmarkStart w:id="11" w:name="_GoBack"/>
       <w:bookmarkEnd w:id="11"/>
@@ -12089,740 +12839,27 @@
           <w:rFonts w:hint="cs"/>
           <w:rtl/>
         </w:rPr>
-        <w:t xml:space="preserve"> چند سلول می‌توانند در یک خانه قرار داشته باشند. در این حالت در قسمتی که کاربر می‌خواهد سلول مورد نظر خود را انتخاب کند می‌بایست به صورت صحیح اسامی و مختصات این سلول‌ها را ببینید.</w:t>
-      </w:r>
-    </w:p>
-    <w:p>
-      <w:pPr>
-        <w:pStyle w:val="Style1"/>
-        <w:rPr>
-          <w:rtl/>
-        </w:rPr>
-      </w:pPr>
-      <w:r>
-        <w:rPr>
-          <w:rFonts w:hint="eastAsia"/>
-          <w:rtl/>
-        </w:rPr>
-        <w:t>قسمت</w:t>
-      </w:r>
-      <w:r>
-        <w:rPr>
-          <w:rtl/>
-        </w:rPr>
-        <w:t xml:space="preserve"> ها</w:t>
-      </w:r>
-      <w:r>
-        <w:rPr>
-          <w:rFonts w:hint="cs"/>
-          <w:rtl/>
-        </w:rPr>
-        <w:t>ی</w:t>
-      </w:r>
-      <w:r>
-        <w:rPr>
-          <w:rtl/>
-        </w:rPr>
-        <w:t xml:space="preserve"> امت</w:t>
-      </w:r>
-      <w:r>
-        <w:rPr>
-          <w:rFonts w:hint="cs"/>
-          <w:rtl/>
-        </w:rPr>
-        <w:t>ی</w:t>
-      </w:r>
-      <w:r>
-        <w:rPr>
-          <w:rFonts w:hint="eastAsia"/>
-          <w:rtl/>
-        </w:rPr>
-        <w:t>از</w:t>
-      </w:r>
-      <w:r>
-        <w:rPr>
-          <w:rFonts w:hint="cs"/>
-          <w:rtl/>
-        </w:rPr>
-        <w:t>ی</w:t>
-      </w:r>
-    </w:p>
-    <w:p>
-      <w:pPr>
-        <w:ind w:firstLine="720"/>
-        <w:rPr>
-          <w:rtl/>
-        </w:rPr>
-      </w:pPr>
-      <w:r>
-        <w:rPr>
-          <w:rFonts w:ascii="Arial" w:hAnsi="Arial" w:cs="Arial" w:hint="cs"/>
-          <w:rtl/>
-        </w:rPr>
-        <w:lastRenderedPageBreak/>
-        <w:t>●</w:t>
-      </w:r>
-      <w:r>
-        <w:t xml:space="preserve"> </w:t>
-      </w:r>
-      <w:r>
-        <w:rPr>
-          <w:rFonts w:hint="cs"/>
-          <w:rtl/>
-        </w:rPr>
-        <w:t>طراحی</w:t>
-      </w:r>
-      <w:r>
-        <w:rPr>
-          <w:rtl/>
-        </w:rPr>
-        <w:t xml:space="preserve"> </w:t>
-      </w:r>
-      <w:r>
-        <w:rPr>
-          <w:rFonts w:hint="cs"/>
-          <w:rtl/>
-        </w:rPr>
-        <w:t>ی</w:t>
-      </w:r>
-      <w:r>
-        <w:rPr>
-          <w:rFonts w:hint="eastAsia"/>
-          <w:rtl/>
-        </w:rPr>
-        <w:t>ک</w:t>
-      </w:r>
-      <w:r>
-        <w:rPr>
-          <w:rtl/>
-        </w:rPr>
-        <w:t xml:space="preserve"> </w:t>
-      </w:r>
-      <w:r>
-        <w:t>Map Editor</w:t>
-      </w:r>
-      <w:r>
-        <w:rPr>
-          <w:rtl/>
-        </w:rPr>
-        <w:t xml:space="preserve"> برا</w:t>
-      </w:r>
-      <w:r>
-        <w:rPr>
-          <w:rFonts w:hint="cs"/>
-          <w:rtl/>
-        </w:rPr>
-        <w:t>ی</w:t>
-      </w:r>
-      <w:r>
-        <w:rPr>
-          <w:rtl/>
-        </w:rPr>
-        <w:t xml:space="preserve"> باز</w:t>
-      </w:r>
-      <w:r>
-        <w:rPr>
-          <w:rFonts w:hint="cs"/>
-          <w:rtl/>
-        </w:rPr>
-        <w:t>ی</w:t>
-      </w:r>
-      <w:r>
-        <w:rPr>
-          <w:rtl/>
-        </w:rPr>
-        <w:t xml:space="preserve"> به ا</w:t>
-      </w:r>
-      <w:r>
-        <w:rPr>
-          <w:rFonts w:hint="cs"/>
-          <w:rtl/>
-        </w:rPr>
-        <w:t>ی</w:t>
-      </w:r>
-      <w:r>
-        <w:rPr>
-          <w:rFonts w:hint="eastAsia"/>
-          <w:rtl/>
-        </w:rPr>
-        <w:t>ن</w:t>
-      </w:r>
-      <w:r>
-        <w:rPr>
-          <w:rtl/>
-        </w:rPr>
-        <w:t xml:space="preserve"> صورت که کاربر بتواند نقشه دلخواه خود را طراح</w:t>
-      </w:r>
-      <w:r>
-        <w:rPr>
-          <w:rFonts w:hint="cs"/>
-          <w:rtl/>
-        </w:rPr>
-        <w:t>ی</w:t>
-      </w:r>
-      <w:r>
-        <w:rPr>
-          <w:rtl/>
-        </w:rPr>
-        <w:t xml:space="preserve"> کند و آن را در </w:t>
-      </w:r>
-      <w:r>
-        <w:rPr>
-          <w:rFonts w:hint="cs"/>
-          <w:rtl/>
-        </w:rPr>
-        <w:t>ی</w:t>
-      </w:r>
-      <w:r>
-        <w:rPr>
-          <w:rFonts w:hint="eastAsia"/>
-          <w:rtl/>
-        </w:rPr>
-        <w:t>ک</w:t>
-      </w:r>
-      <w:r>
-        <w:rPr>
-          <w:rtl/>
-        </w:rPr>
-        <w:t xml:space="preserve"> فا</w:t>
-      </w:r>
-      <w:r>
-        <w:rPr>
-          <w:rFonts w:hint="cs"/>
-          <w:rtl/>
-        </w:rPr>
-        <w:t>ی</w:t>
-      </w:r>
-      <w:r>
-        <w:rPr>
-          <w:rFonts w:hint="eastAsia"/>
-          <w:rtl/>
-        </w:rPr>
-        <w:t>ل</w:t>
-      </w:r>
-      <w:r>
-        <w:rPr>
-          <w:rtl/>
-        </w:rPr>
-        <w:t xml:space="preserve"> ذخ</w:t>
-      </w:r>
-      <w:r>
-        <w:rPr>
-          <w:rFonts w:hint="cs"/>
-          <w:rtl/>
-        </w:rPr>
-        <w:t>ی</w:t>
-      </w:r>
-      <w:r>
-        <w:rPr>
-          <w:rFonts w:hint="eastAsia"/>
-          <w:rtl/>
-        </w:rPr>
-        <w:t>ره</w:t>
-      </w:r>
-      <w:r>
-        <w:rPr>
-          <w:rtl/>
-        </w:rPr>
-        <w:t xml:space="preserve"> کند. مثلا بتواند محل بلوک‌ها</w:t>
-      </w:r>
-      <w:r>
-        <w:rPr>
-          <w:rFonts w:hint="cs"/>
-          <w:rtl/>
-        </w:rPr>
-        <w:t>ی</w:t>
-      </w:r>
-      <w:r>
-        <w:rPr>
-          <w:rtl/>
-        </w:rPr>
-        <w:t xml:space="preserve"> منبع و محل بلوک ها</w:t>
-      </w:r>
-      <w:r>
-        <w:rPr>
-          <w:rFonts w:hint="cs"/>
-          <w:rtl/>
-        </w:rPr>
-        <w:t>ی</w:t>
-      </w:r>
-      <w:r>
-        <w:rPr>
-          <w:rtl/>
-        </w:rPr>
-        <w:t xml:space="preserve"> تقس</w:t>
-      </w:r>
-      <w:r>
-        <w:rPr>
-          <w:rFonts w:hint="cs"/>
-          <w:rtl/>
-        </w:rPr>
-        <w:t>ی</w:t>
-      </w:r>
-      <w:r>
-        <w:rPr>
-          <w:rFonts w:hint="eastAsia"/>
-          <w:rtl/>
-        </w:rPr>
-        <w:t>م</w:t>
-      </w:r>
-      <w:r>
-        <w:rPr>
-          <w:rtl/>
-        </w:rPr>
-        <w:t xml:space="preserve"> سلول را تع</w:t>
-      </w:r>
-      <w:r>
-        <w:rPr>
-          <w:rFonts w:hint="cs"/>
-          <w:rtl/>
-        </w:rPr>
-        <w:t>یی</w:t>
-      </w:r>
-      <w:r>
-        <w:rPr>
-          <w:rFonts w:hint="eastAsia"/>
-          <w:rtl/>
-        </w:rPr>
-        <w:t>ن</w:t>
-      </w:r>
-      <w:r>
-        <w:rPr>
-          <w:rtl/>
-        </w:rPr>
-        <w:t xml:space="preserve"> کند و آن را از </w:t>
-      </w:r>
-      <w:r>
-        <w:rPr>
-          <w:rFonts w:hint="cs"/>
-          <w:rtl/>
-        </w:rPr>
-        <w:t>ی</w:t>
-      </w:r>
-      <w:r>
-        <w:rPr>
-          <w:rFonts w:hint="eastAsia"/>
-          <w:rtl/>
-        </w:rPr>
-        <w:t>ک</w:t>
-      </w:r>
-      <w:r>
-        <w:rPr>
-          <w:rtl/>
-        </w:rPr>
-        <w:t xml:space="preserve"> فا</w:t>
-      </w:r>
-      <w:r>
-        <w:rPr>
-          <w:rFonts w:hint="cs"/>
-          <w:rtl/>
-        </w:rPr>
-        <w:t>ی</w:t>
-      </w:r>
-      <w:r>
-        <w:rPr>
-          <w:rFonts w:hint="eastAsia"/>
-          <w:rtl/>
-        </w:rPr>
-        <w:t>ل</w:t>
-      </w:r>
-      <w:r>
-        <w:rPr>
-          <w:rtl/>
-        </w:rPr>
-        <w:t xml:space="preserve"> بخواند.</w:t>
-      </w:r>
-    </w:p>
-    <w:p>
-      <w:pPr>
-        <w:ind w:firstLine="720"/>
-        <w:rPr>
-          <w:rFonts w:hint="cs"/>
-          <w:rtl/>
-        </w:rPr>
-      </w:pPr>
-      <w:r>
-        <w:rPr>
-          <w:rFonts w:ascii="Arial" w:hAnsi="Arial" w:cs="Arial" w:hint="cs"/>
-          <w:rtl/>
-        </w:rPr>
-        <w:t>●</w:t>
-      </w:r>
-      <w:r>
-        <w:t xml:space="preserve"> </w:t>
-      </w:r>
-      <w:r>
-        <w:rPr>
-          <w:rFonts w:hint="cs"/>
-          <w:rtl/>
-        </w:rPr>
-        <w:t>پی</w:t>
-      </w:r>
-      <w:r>
-        <w:rPr>
-          <w:rFonts w:hint="eastAsia"/>
-          <w:rtl/>
-        </w:rPr>
-        <w:t>اده</w:t>
-      </w:r>
-      <w:r>
-        <w:rPr>
-          <w:rtl/>
-        </w:rPr>
-        <w:t xml:space="preserve"> ساز</w:t>
-      </w:r>
-      <w:r>
-        <w:rPr>
-          <w:rFonts w:hint="cs"/>
-          <w:rtl/>
-        </w:rPr>
-        <w:t>ی</w:t>
-      </w:r>
-      <w:r>
-        <w:rPr>
-          <w:rtl/>
-        </w:rPr>
-        <w:t xml:space="preserve"> پروژه </w:t>
-      </w:r>
-      <w:r>
-        <w:rPr>
-          <w:rFonts w:hint="cs"/>
-          <w:rtl/>
-        </w:rPr>
-        <w:t xml:space="preserve">در فایل‌های جداگانه، در این روش توابع مرتبط با یکدیگر در یک فایل </w:t>
-      </w:r>
-      <w:r>
-        <w:t>.h</w:t>
-      </w:r>
-      <w:r>
-        <w:rPr>
-          <w:rFonts w:hint="cs"/>
-          <w:rtl/>
-        </w:rPr>
-        <w:t xml:space="preserve"> تعریف شده و در فایل </w:t>
-      </w:r>
-      <w:r>
-        <w:t>.c</w:t>
-      </w:r>
-      <w:r>
-        <w:rPr>
-          <w:rFonts w:hint="cs"/>
-          <w:rtl/>
-        </w:rPr>
-        <w:t xml:space="preserve"> متناظر پیاده‌سازی می‌شوند.</w:t>
-      </w:r>
-    </w:p>
-    <w:p>
-      <w:pPr>
-        <w:ind w:firstLine="720"/>
-        <w:rPr>
-          <w:rtl/>
-        </w:rPr>
-      </w:pPr>
-      <w:r>
-        <w:rPr>
-          <w:rFonts w:ascii="Arial" w:hAnsi="Arial" w:cs="Arial" w:hint="cs"/>
-          <w:rtl/>
-        </w:rPr>
-        <w:t>●</w:t>
-      </w:r>
-      <w:r>
-        <w:t xml:space="preserve"> </w:t>
-      </w:r>
-      <w:r>
-        <w:rPr>
-          <w:rFonts w:hint="cs"/>
-          <w:rtl/>
-        </w:rPr>
-        <w:t>ذخی</w:t>
-      </w:r>
-      <w:r>
-        <w:rPr>
-          <w:rFonts w:hint="eastAsia"/>
-          <w:rtl/>
-        </w:rPr>
-        <w:t>ره</w:t>
-      </w:r>
-      <w:r>
-        <w:rPr>
-          <w:rtl/>
-        </w:rPr>
-        <w:t xml:space="preserve"> و خواندن نقشه از رو</w:t>
-      </w:r>
-      <w:r>
-        <w:rPr>
-          <w:rFonts w:hint="cs"/>
-          <w:rtl/>
-        </w:rPr>
-        <w:t>ی</w:t>
-      </w:r>
-      <w:r>
-        <w:rPr>
-          <w:rtl/>
-        </w:rPr>
-        <w:t xml:space="preserve"> </w:t>
-      </w:r>
-      <w:r>
-        <w:rPr>
-          <w:rFonts w:hint="cs"/>
-          <w:rtl/>
-        </w:rPr>
-        <w:t>ی</w:t>
-      </w:r>
-      <w:r>
-        <w:rPr>
-          <w:rFonts w:hint="eastAsia"/>
-          <w:rtl/>
-        </w:rPr>
-        <w:t>ک</w:t>
-      </w:r>
-      <w:r>
-        <w:rPr>
-          <w:rtl/>
-        </w:rPr>
-        <w:t xml:space="preserve"> فا</w:t>
-      </w:r>
-      <w:r>
-        <w:rPr>
-          <w:rFonts w:hint="cs"/>
-          <w:rtl/>
-        </w:rPr>
-        <w:t>ی</w:t>
-      </w:r>
-      <w:r>
-        <w:rPr>
-          <w:rFonts w:hint="eastAsia"/>
-          <w:rtl/>
-        </w:rPr>
-        <w:t>ل</w:t>
-      </w:r>
-      <w:r>
-        <w:rPr>
-          <w:rtl/>
-        </w:rPr>
-        <w:t xml:space="preserve"> </w:t>
-      </w:r>
-      <w:r>
-        <w:t>text</w:t>
-      </w:r>
-      <w:r>
-        <w:rPr>
-          <w:rtl/>
-        </w:rPr>
-        <w:t xml:space="preserve"> که برا</w:t>
-      </w:r>
-      <w:r>
-        <w:rPr>
-          <w:rFonts w:hint="cs"/>
-          <w:rtl/>
-        </w:rPr>
-        <w:t>ی</w:t>
-      </w:r>
-      <w:r>
-        <w:rPr>
-          <w:rtl/>
-        </w:rPr>
-        <w:t xml:space="preserve"> انسان ها ن</w:t>
-      </w:r>
-      <w:r>
-        <w:rPr>
-          <w:rFonts w:hint="cs"/>
-          <w:rtl/>
-        </w:rPr>
-        <w:t>ی</w:t>
-      </w:r>
-      <w:r>
-        <w:rPr>
-          <w:rFonts w:hint="eastAsia"/>
-          <w:rtl/>
-        </w:rPr>
-        <w:t>ز</w:t>
-      </w:r>
-      <w:r>
-        <w:rPr>
-          <w:rtl/>
-        </w:rPr>
-        <w:t xml:space="preserve"> قابل خواندن باشد</w:t>
-      </w:r>
-      <w:r>
-        <w:rPr>
-          <w:rFonts w:hint="cs"/>
-          <w:rtl/>
-        </w:rPr>
-        <w:t>.</w:t>
-      </w:r>
-      <w:r>
-        <w:rPr>
-          <w:rtl/>
-        </w:rPr>
-        <w:t xml:space="preserve"> (فرمت فا</w:t>
-      </w:r>
-      <w:r>
-        <w:rPr>
-          <w:rFonts w:hint="cs"/>
-          <w:rtl/>
-        </w:rPr>
-        <w:t>ی</w:t>
-      </w:r>
-      <w:r>
-        <w:rPr>
-          <w:rFonts w:hint="eastAsia"/>
-          <w:rtl/>
-        </w:rPr>
-        <w:t>ل</w:t>
-      </w:r>
-      <w:r>
-        <w:rPr>
-          <w:rtl/>
-        </w:rPr>
-        <w:t xml:space="preserve"> به عهده شماست.)</w:t>
-      </w:r>
-      <w:r>
-        <w:rPr>
-          <w:rFonts w:hint="cs"/>
-          <w:rtl/>
-        </w:rPr>
-        <w:t xml:space="preserve"> در این حالت موظف هستید یک برنامه </w:t>
-      </w:r>
-      <w:r>
-        <w:rPr>
-          <w:rFonts w:hint="cs"/>
-          <w:rtl/>
-        </w:rPr>
-        <w:t xml:space="preserve">جداگانه </w:t>
-      </w:r>
-      <w:r>
-        <w:rPr>
-          <w:rFonts w:hint="cs"/>
-          <w:rtl/>
-        </w:rPr>
-        <w:t>جهت تبدیل نقشه باینری داده شده به نقشه خودتان توسعه دهید.</w:t>
-      </w:r>
-    </w:p>
-    <w:p>
-      <w:pPr>
-        <w:ind w:firstLine="720"/>
-        <w:rPr>
-          <w:rtl/>
-        </w:rPr>
-      </w:pPr>
-      <w:r>
-        <w:rPr>
-          <w:rFonts w:ascii="Arial" w:hAnsi="Arial" w:cs="Arial" w:hint="cs"/>
-          <w:rtl/>
-        </w:rPr>
-        <w:t>●</w:t>
-      </w:r>
-      <w:r>
-        <w:rPr>
-          <w:rFonts w:hint="cs"/>
-          <w:rtl/>
-        </w:rPr>
-        <w:t xml:space="preserve"> پیاده‌سازی زیباتر نقشه و نمایش آن به صورت گرافیکی نمره‌ی اضافی خواهد داشت.</w:t>
-      </w:r>
-      <w:r>
-        <w:rPr>
-          <w:rFonts w:hint="cs"/>
-          <w:rtl/>
-        </w:rPr>
-        <w:t xml:space="preserve"> در این قسمت دست شما برای استفاده از هر کتابخانه‌ای در زبان </w:t>
-      </w:r>
-      <w:r>
-        <w:t>C</w:t>
-      </w:r>
-      <w:r>
-        <w:rPr>
-          <w:rFonts w:hint="cs"/>
-          <w:rtl/>
-        </w:rPr>
-        <w:t xml:space="preserve"> باز است.</w:t>
-      </w:r>
-    </w:p>
-    <w:p>
-      <w:pPr>
-        <w:ind w:firstLine="720"/>
-        <w:rPr>
-          <w:rtl/>
-        </w:rPr>
-      </w:pPr>
-      <w:r>
-        <w:rPr>
-          <w:rFonts w:ascii="Arial" w:hAnsi="Arial" w:cs="Arial" w:hint="cs"/>
-          <w:rtl/>
-        </w:rPr>
-        <w:t>●</w:t>
-      </w:r>
-      <w:r>
-        <w:rPr>
-          <w:rFonts w:hint="cs"/>
-          <w:rtl/>
-        </w:rPr>
-        <w:t xml:space="preserve"> هر ایده‌ی دیگری که توسط خودتان به پروژه اضافه شود با توجه به حجم آن نمره‌ی اضافی خواهد داشت.</w:t>
-      </w:r>
-    </w:p>
-    <w:p>
-      <w:pPr>
-        <w:ind w:firstLine="720"/>
-        <w:rPr>
-          <w:rtl/>
-        </w:rPr>
-      </w:pPr>
-      <w:r>
-        <w:rPr>
-          <w:rFonts w:ascii="Arial" w:hAnsi="Arial" w:cs="Arial" w:hint="cs"/>
-          <w:rtl/>
-        </w:rPr>
-        <w:t>●</w:t>
-      </w:r>
-      <w:r>
-        <w:rPr>
-          <w:rFonts w:hint="cs"/>
-          <w:rtl/>
-        </w:rPr>
-        <w:t xml:space="preserve"> </w:t>
-      </w:r>
-      <w:r>
-        <w:rPr>
-          <w:rFonts w:hint="cs"/>
-          <w:rtl/>
-        </w:rPr>
-        <w:t>پیاده‌سازی حالت بازی با کامپیوتر، در این حالت کامپیوتر به جای کاربر دوم تصمیم می‌گیرد.</w:t>
-      </w:r>
-    </w:p>
-    <w:p>
-      <w:pPr>
-        <w:ind w:firstLine="720"/>
-        <w:rPr>
-          <w:rFonts w:hint="cs"/>
-          <w:rtl/>
-        </w:rPr>
-      </w:pPr>
-      <w:r>
-        <w:rPr>
-          <w:rFonts w:hint="cs"/>
-          <w:rtl/>
-        </w:rPr>
-        <w:t xml:space="preserve">* پیاده‌سازی عملیات </w:t>
-      </w:r>
-      <w:r>
-        <w:t>undo</w:t>
-      </w:r>
-      <w:r>
-        <w:rPr>
-          <w:rFonts w:hint="cs"/>
-          <w:rtl/>
-        </w:rPr>
-        <w:t xml:space="preserve"> به تعداد مشخص یا نامشخص. در این حالت کاربر می‌تواند یکی از تصمیمات خود را </w:t>
-      </w:r>
-      <w:r>
-        <w:t>undo</w:t>
-      </w:r>
-      <w:r>
-        <w:rPr>
-          <w:rFonts w:hint="cs"/>
-          <w:rtl/>
-        </w:rPr>
-        <w:t xml:space="preserve"> کند. در نظر داشته باشید که این کار تنها برای بازی انفرادی ممکن است.</w:t>
+        <w:t xml:space="preserve">استفاده از </w:t>
+      </w:r>
+      <w:r>
+        <w:t>Git</w:t>
+      </w:r>
+      <w:r>
+        <w:rPr>
+          <w:rFonts w:hint="cs"/>
+          <w:rtl/>
+        </w:rPr>
+        <w:t xml:space="preserve"> در صورت داشتن تعداد منطقی </w:t>
+      </w:r>
+      <w:r>
+        <w:t>Commit</w:t>
+      </w:r>
+      <w:r>
+        <w:rPr>
+          <w:rFonts w:hint="cs"/>
+          <w:rtl/>
+        </w:rPr>
+        <w:t xml:space="preserve"> با پیام‌های مشخص و مرتبط با پروژه نمره‌ی اضافه خواهد داشت. بهتر است یکی از تدریسیاران را به پروژه خودتان اضافه کنید تا ایشان روند پروژه را نظارت کنند.</w:t>
       </w:r>
     </w:p>
     <w:p>
@@ -12857,14 +12894,6 @@
         </w:rPr>
         <w:t>نسخه‌ی اولیه این پروژه به قلم ایمان تبریزیان و شیوا زمانی بوده است که جا دارد اینجا از آن‌ها تشکر شود.</w:t>
       </w:r>
-    </w:p>
-    <w:p>
-      <w:pPr>
-        <w:rPr>
-          <w:rtl/>
-          <w:lang w:bidi="ar-SA"/>
-        </w:rPr>
-      </w:pPr>
     </w:p>
     <w:p>
       <w:pPr>
@@ -15022,7 +15051,7 @@
 </file>
 
 <file path=customXml/itemProps1.xml><?xml version="1.0" encoding="utf-8"?>
-<ds:datastoreItem xmlns:ds="http://schemas.openxmlformats.org/officeDocument/2006/customXml" ds:itemID="{7BECB358-2FE0-4AAD-A7B1-7A426FD6D2E9}">
+<ds:datastoreItem xmlns:ds="http://schemas.openxmlformats.org/officeDocument/2006/customXml" ds:itemID="{2F71C8CE-A4A9-483A-BAA0-D5CC7E46ED63}">
   <ds:schemaRefs>
     <ds:schemaRef ds:uri="http://schemas.openxmlformats.org/officeDocument/2006/bibliography"/>
   </ds:schemaRefs>

</xml_diff>

<commit_message>
fix: Remove Unused Point from Project
</commit_message>
<xml_diff>
--- a/Fall-2019/Final-Project/Final-Project.docx
+++ b/Fall-2019/Final-Project/Final-Project.docx
@@ -3,8 +3,6 @@
 <w:document xmlns:wpc="http://schemas.microsoft.com/office/word/2010/wordprocessingCanvas" xmlns:cx="http://schemas.microsoft.com/office/drawing/2014/chartex" xmlns:cx1="http://schemas.microsoft.com/office/drawing/2015/9/8/chartex" xmlns:cx2="http://schemas.microsoft.com/office/drawing/2015/10/21/chartex" xmlns:cx3="http://schemas.microsoft.com/office/drawing/2016/5/9/chartex" xmlns:cx4="http://schemas.microsoft.com/office/drawing/2016/5/10/chartex" xmlns:cx5="http://schemas.microsoft.com/office/drawing/2016/5/11/chartex" xmlns:cx6="http://schemas.microsoft.com/office/drawing/2016/5/12/chartex" xmlns:cx7="http://schemas.microsoft.com/office/drawing/2016/5/13/chartex" xmlns:cx8="http://schemas.microsoft.com/office/drawing/2016/5/14/chartex" xmlns:mc="http://schemas.openxmlformats.org/markup-compatibility/2006" xmlns:aink="http://schemas.microsoft.com/office/drawing/2016/ink" xmlns:am3d="http://schemas.microsoft.com/office/drawing/2017/model3d" xmlns:o="urn:schemas-microsoft-com:office:office" xmlns:r="http://schemas.openxmlformats.org/officeDocument/2006/relationships" xmlns:m="http://schemas.openxmlformats.org/officeDocument/2006/math" xmlns:v="urn:schemas-microsoft-com:vml" xmlns:wp14="http://schemas.microsoft.com/office/word/2010/wordprocessingDrawing" xmlns:wp="http://schemas.openxmlformats.org/drawingml/2006/wordprocessingDrawing" xmlns:w10="urn:schemas-microsoft-com:office:word" xmlns:w="http://schemas.openxmlformats.org/wordprocessingml/2006/main" xmlns:w14="http://schemas.microsoft.com/office/word/2010/wordml" xmlns:w15="http://schemas.microsoft.com/office/word/2012/wordml" xmlns:w16cid="http://schemas.microsoft.com/office/word/2016/wordml/cid" xmlns:w16se="http://schemas.microsoft.com/office/word/2015/wordml/symex" xmlns:wpg="http://schemas.microsoft.com/office/word/2010/wordprocessingGroup" xmlns:wpi="http://schemas.microsoft.com/office/word/2010/wordprocessingInk" xmlns:wne="http://schemas.microsoft.com/office/word/2006/wordml" xmlns:wps="http://schemas.microsoft.com/office/word/2010/wordprocessingShape" mc:Ignorable="w14 w15 w16se w16cid wp14">
   <w:background w:color="F2F2F2" w:themeColor="background1" w:themeShade="F2"/>
   <w:body>
-    <w:bookmarkStart w:id="0" w:name="_GoBack"/>
-    <w:bookmarkEnd w:id="0"/>
     <w:p>
       <w:pPr>
         <w:pStyle w:val="Style1"/>
@@ -1649,7 +1647,7 @@
           <w:rtl/>
         </w:rPr>
       </w:pPr>
-      <w:bookmarkStart w:id="1" w:name="_Toc30155173"/>
+      <w:bookmarkStart w:id="0" w:name="_Toc30155173"/>
       <w:r>
         <w:rPr>
           <w:rFonts w:hint="cs"/>
@@ -1657,7 +1655,7 @@
         </w:rPr>
         <w:t>مقدمه</w:t>
       </w:r>
-      <w:bookmarkEnd w:id="1"/>
+      <w:bookmarkEnd w:id="0"/>
     </w:p>
     <w:p>
       <w:pPr>
@@ -2231,14 +2229,14 @@
           <w:lang w:bidi="fa-IR"/>
         </w:rPr>
       </w:pPr>
-      <w:bookmarkStart w:id="2" w:name="_Toc30155174"/>
+      <w:bookmarkStart w:id="1" w:name="_Toc30155174"/>
       <w:r>
         <w:rPr>
           <w:rtl/>
         </w:rPr>
         <w:t>روند کلی بازی</w:t>
       </w:r>
-      <w:bookmarkEnd w:id="2"/>
+      <w:bookmarkEnd w:id="1"/>
     </w:p>
     <w:p>
       <w:pPr>
@@ -3353,7 +3351,7 @@
           <w:lang w:val="en" w:bidi="fa-IR"/>
         </w:rPr>
       </w:pPr>
-      <w:bookmarkStart w:id="3" w:name="_Toc30155175"/>
+      <w:bookmarkStart w:id="2" w:name="_Toc30155175"/>
       <w:r>
         <w:rPr>
           <w:rtl/>
@@ -3409,7 +3407,7 @@
           </wp:anchor>
         </w:drawing>
       </w:r>
-      <w:bookmarkEnd w:id="3"/>
+      <w:bookmarkEnd w:id="2"/>
     </w:p>
     <w:p>
       <w:pPr>
@@ -3489,14 +3487,14 @@
           <w:lang w:val="en" w:bidi="fa-IR"/>
         </w:rPr>
       </w:pPr>
-      <w:bookmarkStart w:id="4" w:name="_Toc30155176"/>
+      <w:bookmarkStart w:id="3" w:name="_Toc30155176"/>
       <w:r>
         <w:rPr>
           <w:rtl/>
         </w:rPr>
         <w:t>بلوک‌ها</w:t>
       </w:r>
-      <w:bookmarkEnd w:id="4"/>
+      <w:bookmarkEnd w:id="3"/>
     </w:p>
     <w:p>
       <w:pPr>
@@ -3655,14 +3653,14 @@
           <w:rtl/>
         </w:rPr>
       </w:pPr>
-      <w:bookmarkStart w:id="5" w:name="_Toc30155177"/>
+      <w:bookmarkStart w:id="4" w:name="_Toc30155177"/>
       <w:r>
         <w:rPr>
           <w:rtl/>
         </w:rPr>
         <w:t>سلول‌ها</w:t>
       </w:r>
-      <w:bookmarkEnd w:id="5"/>
+      <w:bookmarkEnd w:id="4"/>
     </w:p>
     <w:p>
       <w:pPr>
@@ -8430,7 +8428,7 @@
           <w:lang w:val="en" w:bidi="fa-IR"/>
         </w:rPr>
       </w:pPr>
-      <w:bookmarkStart w:id="6" w:name="_Toc30155178"/>
+      <w:bookmarkStart w:id="5" w:name="_Toc30155178"/>
       <w:r>
         <w:rPr>
           <w:rFonts w:hint="cs"/>
@@ -8439,7 +8437,7 @@
         </w:rPr>
         <w:t>فایل نقشه</w:t>
       </w:r>
-      <w:bookmarkEnd w:id="6"/>
+      <w:bookmarkEnd w:id="5"/>
     </w:p>
     <w:p>
       <w:pPr>
@@ -9502,7 +9500,7 @@
           <w:rtl/>
         </w:rPr>
       </w:pPr>
-      <w:bookmarkStart w:id="7" w:name="_Toc30155179"/>
+      <w:bookmarkStart w:id="6" w:name="_Toc30155179"/>
       <w:r>
         <w:rPr>
           <w:rtl/>
@@ -9522,7 +9520,7 @@
         </w:rPr>
         <w:t xml:space="preserve"> برنامه</w:t>
       </w:r>
-      <w:bookmarkEnd w:id="7"/>
+      <w:bookmarkEnd w:id="6"/>
       <w:r>
         <w:rPr>
           <w:rtl/>
@@ -12836,7 +12834,7 @@
           <w:rtl/>
         </w:rPr>
       </w:pPr>
-      <w:bookmarkStart w:id="8" w:name="_Toc30155180"/>
+      <w:bookmarkStart w:id="7" w:name="_Toc30155180"/>
       <w:r>
         <w:rPr>
           <w:rtl/>
@@ -12877,1264 +12875,1177 @@
         </w:rPr>
         <w:t>ی</w:t>
       </w:r>
+      <w:bookmarkEnd w:id="7"/>
+    </w:p>
+    <w:p>
+      <w:pPr>
+        <w:ind w:firstLine="720"/>
+        <w:rPr>
+          <w:rtl/>
+        </w:rPr>
+      </w:pPr>
+      <w:r>
+        <w:rPr>
+          <w:rFonts w:ascii="Arial" w:hAnsi="Arial" w:cs="Arial" w:hint="cs"/>
+          <w:rtl/>
+        </w:rPr>
+        <w:t>●</w:t>
+      </w:r>
+      <w:r>
+        <w:t xml:space="preserve"> </w:t>
+      </w:r>
+      <w:r>
+        <w:rPr>
+          <w:rFonts w:hint="cs"/>
+          <w:rtl/>
+        </w:rPr>
+        <w:t>برنامه</w:t>
+      </w:r>
+      <w:r>
+        <w:rPr>
+          <w:rtl/>
+        </w:rPr>
+        <w:t xml:space="preserve"> </w:t>
+      </w:r>
+      <w:r>
+        <w:rPr>
+          <w:rFonts w:hint="cs"/>
+          <w:rtl/>
+        </w:rPr>
+        <w:t>خود</w:t>
+      </w:r>
+      <w:r>
+        <w:rPr>
+          <w:rtl/>
+        </w:rPr>
+        <w:t xml:space="preserve"> </w:t>
+      </w:r>
+      <w:r>
+        <w:rPr>
+          <w:rFonts w:hint="cs"/>
+          <w:rtl/>
+        </w:rPr>
+        <w:t>را</w:t>
+      </w:r>
+      <w:r>
+        <w:rPr>
+          <w:rtl/>
+        </w:rPr>
+        <w:t xml:space="preserve"> </w:t>
+      </w:r>
+      <w:r>
+        <w:rPr>
+          <w:rFonts w:hint="cs"/>
+          <w:rtl/>
+        </w:rPr>
+        <w:t>به</w:t>
+      </w:r>
+      <w:r>
+        <w:rPr>
+          <w:rtl/>
+        </w:rPr>
+        <w:t xml:space="preserve"> </w:t>
+      </w:r>
+      <w:r>
+        <w:rPr>
+          <w:rFonts w:hint="cs"/>
+          <w:rtl/>
+        </w:rPr>
+        <w:t>صورت</w:t>
+      </w:r>
+      <w:r>
+        <w:rPr>
+          <w:rtl/>
+        </w:rPr>
+        <w:t xml:space="preserve"> </w:t>
+      </w:r>
+      <w:r>
+        <w:rPr>
+          <w:rFonts w:hint="cs"/>
+          <w:rtl/>
+        </w:rPr>
+        <w:t>مناسب</w:t>
+      </w:r>
+      <w:r>
+        <w:rPr>
+          <w:rtl/>
+        </w:rPr>
+        <w:t xml:space="preserve"> </w:t>
+      </w:r>
+      <w:r>
+        <w:rPr>
+          <w:rFonts w:hint="cs"/>
+          <w:rtl/>
+        </w:rPr>
+        <w:t>به</w:t>
+      </w:r>
+      <w:r>
+        <w:rPr>
+          <w:rtl/>
+        </w:rPr>
+        <w:t xml:space="preserve"> </w:t>
+      </w:r>
+      <w:r>
+        <w:rPr>
+          <w:rFonts w:hint="cs"/>
+          <w:rtl/>
+        </w:rPr>
+        <w:t>توابع</w:t>
+      </w:r>
+      <w:r>
+        <w:rPr>
+          <w:rtl/>
+        </w:rPr>
+        <w:t xml:space="preserve"> </w:t>
+      </w:r>
+      <w:proofErr w:type="spellStart"/>
+      <w:r>
+        <w:rPr>
+          <w:rFonts w:hint="cs"/>
+          <w:rtl/>
+        </w:rPr>
+        <w:t>مختلفي</w:t>
+      </w:r>
+      <w:proofErr w:type="spellEnd"/>
+      <w:r>
+        <w:rPr>
+          <w:rtl/>
+        </w:rPr>
+        <w:t xml:space="preserve"> </w:t>
+      </w:r>
+      <w:proofErr w:type="spellStart"/>
+      <w:r>
+        <w:rPr>
+          <w:rFonts w:hint="cs"/>
+          <w:rtl/>
+        </w:rPr>
+        <w:t>بشكنيد</w:t>
+      </w:r>
+      <w:proofErr w:type="spellEnd"/>
+      <w:r>
+        <w:rPr>
+          <w:rtl/>
+        </w:rPr>
+        <w:t xml:space="preserve"> (</w:t>
+      </w:r>
+      <w:proofErr w:type="spellStart"/>
+      <w:r>
+        <w:rPr>
+          <w:rFonts w:hint="cs"/>
+          <w:rtl/>
+        </w:rPr>
+        <w:t>پياده</w:t>
+      </w:r>
+      <w:proofErr w:type="spellEnd"/>
+      <w:r>
+        <w:rPr>
+          <w:rtl/>
+        </w:rPr>
+        <w:t xml:space="preserve"> </w:t>
+      </w:r>
+      <w:proofErr w:type="spellStart"/>
+      <w:r>
+        <w:rPr>
+          <w:rFonts w:hint="cs"/>
+          <w:rtl/>
+        </w:rPr>
+        <w:t>سازي</w:t>
+      </w:r>
+      <w:proofErr w:type="spellEnd"/>
+      <w:r>
+        <w:rPr>
+          <w:rtl/>
+        </w:rPr>
+        <w:t xml:space="preserve"> </w:t>
+      </w:r>
+      <w:proofErr w:type="spellStart"/>
+      <w:r>
+        <w:rPr>
+          <w:rFonts w:hint="cs"/>
+          <w:rtl/>
+        </w:rPr>
+        <w:t>اين</w:t>
+      </w:r>
+      <w:proofErr w:type="spellEnd"/>
+      <w:r>
+        <w:rPr>
+          <w:rtl/>
+        </w:rPr>
+        <w:t xml:space="preserve"> </w:t>
+      </w:r>
+      <w:r>
+        <w:rPr>
+          <w:rFonts w:hint="cs"/>
+          <w:rtl/>
+        </w:rPr>
+        <w:t>برنامه</w:t>
+      </w:r>
+      <w:r>
+        <w:rPr>
+          <w:rtl/>
+        </w:rPr>
+        <w:t xml:space="preserve"> </w:t>
+      </w:r>
+      <w:r>
+        <w:rPr>
+          <w:rFonts w:hint="cs"/>
+          <w:rtl/>
+        </w:rPr>
+        <w:t>تنها</w:t>
+      </w:r>
+      <w:r>
+        <w:rPr>
+          <w:rtl/>
+        </w:rPr>
+        <w:t xml:space="preserve"> </w:t>
+      </w:r>
+      <w:r>
+        <w:rPr>
+          <w:rFonts w:hint="cs"/>
+          <w:rtl/>
+        </w:rPr>
+        <w:t>با</w:t>
+      </w:r>
+      <w:r>
+        <w:rPr>
+          <w:rtl/>
+        </w:rPr>
+        <w:t xml:space="preserve"> </w:t>
+      </w:r>
+      <w:proofErr w:type="spellStart"/>
+      <w:r>
+        <w:rPr>
+          <w:rFonts w:hint="cs"/>
+          <w:rtl/>
+        </w:rPr>
+        <w:t>ي</w:t>
+      </w:r>
+      <w:r>
+        <w:rPr>
+          <w:rFonts w:hint="cs"/>
+          <w:rtl/>
+        </w:rPr>
+        <w:t>ک</w:t>
+      </w:r>
+      <w:proofErr w:type="spellEnd"/>
+      <w:r>
+        <w:rPr>
+          <w:rtl/>
+        </w:rPr>
+        <w:t xml:space="preserve"> </w:t>
+      </w:r>
+      <w:r>
+        <w:rPr>
+          <w:rFonts w:hint="cs"/>
+          <w:rtl/>
+        </w:rPr>
+        <w:t>تابع</w:t>
+      </w:r>
+      <w:r>
+        <w:rPr>
+          <w:rtl/>
+        </w:rPr>
+        <w:t xml:space="preserve"> </w:t>
+      </w:r>
+      <w:r>
+        <w:t>main</w:t>
+      </w:r>
+      <w:r>
+        <w:rPr>
+          <w:rtl/>
+        </w:rPr>
+        <w:t xml:space="preserve"> قابل قبول ن</w:t>
+      </w:r>
+      <w:r>
+        <w:rPr>
+          <w:rFonts w:hint="cs"/>
+          <w:rtl/>
+        </w:rPr>
+        <w:t>ی</w:t>
+      </w:r>
+      <w:r>
+        <w:rPr>
+          <w:rFonts w:hint="eastAsia"/>
+          <w:rtl/>
+        </w:rPr>
+        <w:t>ست</w:t>
+      </w:r>
+      <w:r>
+        <w:rPr>
+          <w:rtl/>
+        </w:rPr>
+        <w:t>).</w:t>
+      </w:r>
+    </w:p>
+    <w:p>
+      <w:pPr>
+        <w:ind w:firstLine="720"/>
+        <w:rPr>
+          <w:rtl/>
+        </w:rPr>
+      </w:pPr>
+      <w:r>
+        <w:rPr>
+          <w:rFonts w:ascii="Arial" w:hAnsi="Arial" w:cs="Arial" w:hint="cs"/>
+          <w:rtl/>
+        </w:rPr>
+        <w:t>●</w:t>
+      </w:r>
+      <w:r>
+        <w:t xml:space="preserve"> </w:t>
+      </w:r>
+      <w:r>
+        <w:rPr>
+          <w:rFonts w:hint="cs"/>
+          <w:rtl/>
+        </w:rPr>
+        <w:t>بای</w:t>
+      </w:r>
+      <w:r>
+        <w:rPr>
+          <w:rFonts w:hint="eastAsia"/>
+          <w:rtl/>
+        </w:rPr>
+        <w:t>د</w:t>
+      </w:r>
+      <w:r>
+        <w:rPr>
+          <w:rtl/>
+        </w:rPr>
+        <w:t xml:space="preserve"> دقت کن</w:t>
+      </w:r>
+      <w:r>
+        <w:rPr>
+          <w:rFonts w:hint="cs"/>
+          <w:rtl/>
+        </w:rPr>
+        <w:t>ی</w:t>
+      </w:r>
+      <w:r>
+        <w:rPr>
+          <w:rFonts w:hint="eastAsia"/>
+          <w:rtl/>
+        </w:rPr>
+        <w:t>د</w:t>
+      </w:r>
+      <w:r>
+        <w:rPr>
+          <w:rtl/>
+        </w:rPr>
+        <w:t xml:space="preserve"> که ا</w:t>
+      </w:r>
+      <w:r>
+        <w:rPr>
+          <w:rFonts w:hint="cs"/>
+          <w:rtl/>
+        </w:rPr>
+        <w:t>ی</w:t>
+      </w:r>
+      <w:r>
+        <w:rPr>
+          <w:rFonts w:hint="eastAsia"/>
+          <w:rtl/>
+        </w:rPr>
+        <w:t>ن</w:t>
+      </w:r>
+      <w:r>
+        <w:rPr>
+          <w:rtl/>
+        </w:rPr>
+        <w:t xml:space="preserve"> باز</w:t>
+      </w:r>
+      <w:r>
+        <w:rPr>
+          <w:rFonts w:hint="cs"/>
+          <w:rtl/>
+        </w:rPr>
+        <w:t>ی</w:t>
+      </w:r>
+      <w:r>
+        <w:rPr>
+          <w:rtl/>
+        </w:rPr>
+        <w:t xml:space="preserve"> دو حالت دارد، </w:t>
+      </w:r>
+      <w:r>
+        <w:rPr>
+          <w:rFonts w:hint="cs"/>
+          <w:rtl/>
+        </w:rPr>
+        <w:t>ی</w:t>
+      </w:r>
+      <w:r>
+        <w:rPr>
+          <w:rFonts w:hint="eastAsia"/>
+          <w:rtl/>
+        </w:rPr>
+        <w:t>ک</w:t>
+      </w:r>
+      <w:r>
+        <w:rPr>
+          <w:rtl/>
+        </w:rPr>
+        <w:t xml:space="preserve"> حالت </w:t>
+      </w:r>
+      <w:r>
+        <w:rPr>
+          <w:rFonts w:hint="cs"/>
+          <w:rtl/>
+        </w:rPr>
+        <w:t>ی</w:t>
+      </w:r>
+      <w:r>
+        <w:rPr>
+          <w:rFonts w:hint="eastAsia"/>
+          <w:rtl/>
+        </w:rPr>
+        <w:t>ک</w:t>
+      </w:r>
+      <w:r>
+        <w:rPr>
+          <w:rtl/>
+        </w:rPr>
+        <w:t xml:space="preserve"> نفره و </w:t>
+      </w:r>
+      <w:r>
+        <w:rPr>
+          <w:rFonts w:hint="cs"/>
+          <w:rtl/>
+        </w:rPr>
+        <w:t>ی</w:t>
+      </w:r>
+      <w:r>
+        <w:rPr>
+          <w:rFonts w:hint="eastAsia"/>
+          <w:rtl/>
+        </w:rPr>
+        <w:t>ک</w:t>
+      </w:r>
+      <w:r>
+        <w:rPr>
+          <w:rtl/>
+        </w:rPr>
+        <w:t xml:space="preserve"> حالت دو نفره. ا</w:t>
+      </w:r>
+      <w:r>
+        <w:rPr>
+          <w:rFonts w:hint="cs"/>
+          <w:rtl/>
+        </w:rPr>
+        <w:t>ی</w:t>
+      </w:r>
+      <w:r>
+        <w:rPr>
+          <w:rFonts w:hint="eastAsia"/>
+          <w:rtl/>
+        </w:rPr>
+        <w:t>ن</w:t>
+      </w:r>
+      <w:r>
+        <w:rPr>
+          <w:rtl/>
+        </w:rPr>
+        <w:t xml:space="preserve"> نکته در ابتدا</w:t>
+      </w:r>
+      <w:r>
+        <w:rPr>
+          <w:rFonts w:hint="cs"/>
+          <w:rtl/>
+        </w:rPr>
+        <w:t>ی</w:t>
+      </w:r>
+      <w:r>
+        <w:rPr>
+          <w:rtl/>
+        </w:rPr>
+        <w:t xml:space="preserve"> شروع برنامه از کاربر پرس</w:t>
+      </w:r>
+      <w:r>
+        <w:rPr>
+          <w:rFonts w:hint="cs"/>
+          <w:rtl/>
+        </w:rPr>
+        <w:t>ی</w:t>
+      </w:r>
+      <w:r>
+        <w:rPr>
+          <w:rFonts w:hint="eastAsia"/>
+          <w:rtl/>
+        </w:rPr>
+        <w:t>ده</w:t>
+      </w:r>
+      <w:r>
+        <w:rPr>
+          <w:rtl/>
+        </w:rPr>
+        <w:t xml:space="preserve"> </w:t>
+      </w:r>
+      <w:proofErr w:type="spellStart"/>
+      <w:r>
+        <w:rPr>
+          <w:rtl/>
+        </w:rPr>
+        <w:t>م</w:t>
+      </w:r>
+      <w:r>
+        <w:rPr>
+          <w:rFonts w:hint="cs"/>
+          <w:rtl/>
+        </w:rPr>
+        <w:t>ی‌</w:t>
+      </w:r>
+      <w:r>
+        <w:rPr>
+          <w:rFonts w:hint="eastAsia"/>
+          <w:rtl/>
+        </w:rPr>
+        <w:t>شود</w:t>
+      </w:r>
+      <w:proofErr w:type="spellEnd"/>
+      <w:r>
+        <w:rPr>
+          <w:rtl/>
+        </w:rPr>
+        <w:t>.</w:t>
+      </w:r>
+    </w:p>
+    <w:p>
+      <w:pPr>
+        <w:ind w:firstLine="720"/>
+      </w:pPr>
+      <w:r>
+        <w:rPr>
+          <w:rFonts w:ascii="Arial" w:hAnsi="Arial" w:cs="Arial" w:hint="cs"/>
+          <w:rtl/>
+        </w:rPr>
+        <w:t>●</w:t>
+      </w:r>
+      <w:r>
+        <w:t xml:space="preserve"> </w:t>
+      </w:r>
+      <w:r>
+        <w:rPr>
+          <w:rFonts w:hint="cs"/>
+          <w:rtl/>
+        </w:rPr>
+        <w:t>نقشه</w:t>
+      </w:r>
+      <w:r>
+        <w:rPr>
+          <w:rtl/>
+        </w:rPr>
+        <w:t xml:space="preserve"> </w:t>
+      </w:r>
+      <w:r>
+        <w:rPr>
+          <w:rFonts w:hint="cs"/>
+          <w:rtl/>
+        </w:rPr>
+        <w:t>ی</w:t>
+      </w:r>
+      <w:r>
+        <w:rPr>
+          <w:rtl/>
+        </w:rPr>
+        <w:t xml:space="preserve"> ا</w:t>
+      </w:r>
+      <w:r>
+        <w:rPr>
+          <w:rFonts w:hint="cs"/>
+          <w:rtl/>
+        </w:rPr>
+        <w:t>ی</w:t>
+      </w:r>
+      <w:r>
+        <w:rPr>
+          <w:rFonts w:hint="eastAsia"/>
+          <w:rtl/>
+        </w:rPr>
+        <w:t>ن</w:t>
+      </w:r>
+      <w:r>
+        <w:rPr>
+          <w:rtl/>
+        </w:rPr>
+        <w:t xml:space="preserve"> باز</w:t>
+      </w:r>
+      <w:r>
+        <w:rPr>
+          <w:rFonts w:hint="cs"/>
+          <w:rtl/>
+        </w:rPr>
+        <w:t>ی</w:t>
+      </w:r>
+      <w:r>
+        <w:rPr>
+          <w:rtl/>
+        </w:rPr>
+        <w:t xml:space="preserve"> با</w:t>
+      </w:r>
+      <w:r>
+        <w:rPr>
+          <w:rFonts w:hint="cs"/>
+          <w:rtl/>
+        </w:rPr>
+        <w:t>ی</w:t>
+      </w:r>
+      <w:r>
+        <w:rPr>
+          <w:rFonts w:hint="eastAsia"/>
+          <w:rtl/>
+        </w:rPr>
+        <w:t>د</w:t>
+      </w:r>
+      <w:r>
+        <w:rPr>
+          <w:rtl/>
+        </w:rPr>
+        <w:t xml:space="preserve"> به صورت ز</w:t>
+      </w:r>
+      <w:r>
+        <w:rPr>
+          <w:rFonts w:hint="cs"/>
+          <w:rtl/>
+        </w:rPr>
+        <w:t>ی</w:t>
+      </w:r>
+      <w:r>
+        <w:rPr>
+          <w:rFonts w:hint="eastAsia"/>
+          <w:rtl/>
+        </w:rPr>
+        <w:t>با</w:t>
+      </w:r>
+      <w:r>
+        <w:rPr>
+          <w:rtl/>
+        </w:rPr>
+        <w:t xml:space="preserve"> و کاربر پسند در مح</w:t>
+      </w:r>
+      <w:r>
+        <w:rPr>
+          <w:rFonts w:hint="cs"/>
+          <w:rtl/>
+        </w:rPr>
+        <w:t>ی</w:t>
+      </w:r>
+      <w:r>
+        <w:rPr>
+          <w:rFonts w:hint="eastAsia"/>
+          <w:rtl/>
+        </w:rPr>
+        <w:t>ط</w:t>
+      </w:r>
+      <w:r>
+        <w:rPr>
+          <w:rtl/>
+        </w:rPr>
+        <w:t xml:space="preserve"> کنسول نما</w:t>
+      </w:r>
+      <w:r>
+        <w:rPr>
+          <w:rFonts w:hint="cs"/>
+          <w:rtl/>
+        </w:rPr>
+        <w:t>ی</w:t>
+      </w:r>
+      <w:r>
+        <w:rPr>
+          <w:rFonts w:hint="eastAsia"/>
+          <w:rtl/>
+        </w:rPr>
+        <w:t>ش</w:t>
+      </w:r>
+      <w:r>
+        <w:rPr>
+          <w:rtl/>
+        </w:rPr>
+        <w:t xml:space="preserve"> داده شود.</w:t>
+      </w:r>
+      <w:r>
+        <w:rPr>
+          <w:rFonts w:hint="cs"/>
+          <w:rtl/>
+        </w:rPr>
+        <w:t xml:space="preserve"> </w:t>
+      </w:r>
+      <w:r>
+        <w:rPr>
+          <w:rtl/>
+        </w:rPr>
+        <w:t>توجه کن</w:t>
+      </w:r>
+      <w:r>
+        <w:rPr>
+          <w:rFonts w:hint="cs"/>
+          <w:rtl/>
+        </w:rPr>
+        <w:t>ی</w:t>
+      </w:r>
+      <w:r>
+        <w:rPr>
+          <w:rFonts w:hint="eastAsia"/>
+          <w:rtl/>
+        </w:rPr>
+        <w:t>د</w:t>
+      </w:r>
+      <w:r>
+        <w:rPr>
+          <w:rtl/>
+        </w:rPr>
+        <w:t xml:space="preserve"> که نما</w:t>
+      </w:r>
+      <w:r>
+        <w:rPr>
+          <w:rFonts w:hint="cs"/>
+          <w:rtl/>
+        </w:rPr>
+        <w:t>ی</w:t>
+      </w:r>
+      <w:r>
+        <w:rPr>
+          <w:rtl/>
+        </w:rPr>
+        <w:t xml:space="preserve"> ارائه شده در ا</w:t>
+      </w:r>
+      <w:r>
+        <w:rPr>
+          <w:rFonts w:hint="cs"/>
+          <w:rtl/>
+        </w:rPr>
+        <w:t>ی</w:t>
+      </w:r>
+      <w:r>
+        <w:rPr>
+          <w:rFonts w:hint="eastAsia"/>
+          <w:rtl/>
+        </w:rPr>
+        <w:t>ن</w:t>
+      </w:r>
+      <w:r>
+        <w:rPr>
+          <w:rtl/>
+        </w:rPr>
+        <w:t xml:space="preserve"> مستند تنها </w:t>
+      </w:r>
+      <w:proofErr w:type="spellStart"/>
+      <w:r>
+        <w:rPr>
+          <w:rtl/>
+        </w:rPr>
+        <w:t>نمونه‌ا</w:t>
+      </w:r>
+      <w:r>
+        <w:rPr>
+          <w:rFonts w:hint="cs"/>
+          <w:rtl/>
+        </w:rPr>
+        <w:t>ی</w:t>
+      </w:r>
+      <w:proofErr w:type="spellEnd"/>
+      <w:r>
+        <w:rPr>
+          <w:rtl/>
+        </w:rPr>
+        <w:t xml:space="preserve"> از پ</w:t>
+      </w:r>
+      <w:r>
+        <w:rPr>
+          <w:rFonts w:hint="cs"/>
+          <w:rtl/>
+        </w:rPr>
+        <w:t>ی</w:t>
+      </w:r>
+      <w:r>
+        <w:rPr>
+          <w:rFonts w:hint="eastAsia"/>
+          <w:rtl/>
+        </w:rPr>
+        <w:t>اده</w:t>
+      </w:r>
+      <w:r>
+        <w:rPr>
+          <w:rtl/>
+        </w:rPr>
+        <w:t xml:space="preserve"> ساز</w:t>
+      </w:r>
+      <w:r>
+        <w:rPr>
+          <w:rFonts w:hint="cs"/>
+          <w:rtl/>
+        </w:rPr>
+        <w:t>ی</w:t>
+      </w:r>
+      <w:r>
+        <w:rPr>
+          <w:rtl/>
+        </w:rPr>
+        <w:t xml:space="preserve"> نقشه است و شما </w:t>
+      </w:r>
+      <w:proofErr w:type="spellStart"/>
+      <w:r>
+        <w:rPr>
+          <w:rtl/>
+        </w:rPr>
+        <w:t>م</w:t>
+      </w:r>
+      <w:r>
+        <w:rPr>
+          <w:rFonts w:hint="cs"/>
+          <w:rtl/>
+        </w:rPr>
+        <w:t>ی‌</w:t>
+      </w:r>
+      <w:r>
+        <w:rPr>
+          <w:rFonts w:hint="eastAsia"/>
+          <w:rtl/>
+        </w:rPr>
+        <w:t>توان</w:t>
+      </w:r>
+      <w:r>
+        <w:rPr>
+          <w:rFonts w:hint="cs"/>
+          <w:rtl/>
+        </w:rPr>
+        <w:t>ی</w:t>
+      </w:r>
+      <w:r>
+        <w:rPr>
+          <w:rFonts w:hint="eastAsia"/>
+          <w:rtl/>
+        </w:rPr>
+        <w:t>د</w:t>
+      </w:r>
+      <w:proofErr w:type="spellEnd"/>
+      <w:r>
+        <w:rPr>
+          <w:rtl/>
+        </w:rPr>
+        <w:t xml:space="preserve"> نقشه را به هر صورت</w:t>
+      </w:r>
+      <w:r>
+        <w:rPr>
+          <w:rFonts w:hint="cs"/>
+          <w:rtl/>
+        </w:rPr>
+        <w:t>ی</w:t>
+      </w:r>
+      <w:r>
+        <w:rPr>
+          <w:rtl/>
+        </w:rPr>
+        <w:t xml:space="preserve"> که مفهوم داشتن شش همسا</w:t>
+      </w:r>
+      <w:r>
+        <w:rPr>
+          <w:rFonts w:hint="cs"/>
+          <w:rtl/>
+        </w:rPr>
+        <w:t>ی</w:t>
+      </w:r>
+      <w:r>
+        <w:rPr>
+          <w:rFonts w:hint="eastAsia"/>
+          <w:rtl/>
+        </w:rPr>
+        <w:t>ه</w:t>
+      </w:r>
+      <w:r>
+        <w:rPr>
+          <w:rtl/>
+        </w:rPr>
+        <w:t xml:space="preserve"> را برساند، نما</w:t>
+      </w:r>
+      <w:r>
+        <w:rPr>
+          <w:rFonts w:hint="cs"/>
+          <w:rtl/>
+        </w:rPr>
+        <w:t>ی</w:t>
+      </w:r>
+      <w:r>
+        <w:rPr>
+          <w:rFonts w:hint="eastAsia"/>
+          <w:rtl/>
+        </w:rPr>
+        <w:t>ش</w:t>
+      </w:r>
+      <w:r>
+        <w:rPr>
+          <w:rtl/>
+        </w:rPr>
+        <w:t xml:space="preserve"> ده</w:t>
+      </w:r>
+      <w:r>
+        <w:rPr>
+          <w:rFonts w:hint="cs"/>
+          <w:rtl/>
+        </w:rPr>
+        <w:t>ی</w:t>
+      </w:r>
+      <w:r>
+        <w:rPr>
+          <w:rFonts w:hint="eastAsia"/>
+          <w:rtl/>
+        </w:rPr>
+        <w:t>د</w:t>
+      </w:r>
+      <w:r>
+        <w:rPr>
+          <w:rFonts w:hint="cs"/>
+          <w:rtl/>
+        </w:rPr>
+        <w:t xml:space="preserve"> و نیازی به نمایش با رنگ </w:t>
+      </w:r>
+      <w:proofErr w:type="spellStart"/>
+      <w:r>
+        <w:rPr>
+          <w:rFonts w:hint="cs"/>
+          <w:rtl/>
+        </w:rPr>
+        <w:t>نمی‌باشد</w:t>
+      </w:r>
+      <w:proofErr w:type="spellEnd"/>
+      <w:r>
+        <w:rPr>
+          <w:rFonts w:hint="cs"/>
+          <w:rtl/>
+        </w:rPr>
+        <w:t>.</w:t>
+      </w:r>
+    </w:p>
+    <w:p>
+      <w:pPr>
+        <w:ind w:firstLine="720"/>
+        <w:rPr>
+          <w:rtl/>
+        </w:rPr>
+      </w:pPr>
+      <w:r>
+        <w:rPr>
+          <w:rFonts w:ascii="Arial" w:hAnsi="Arial" w:cs="Arial" w:hint="cs"/>
+          <w:rtl/>
+        </w:rPr>
+        <w:t>●</w:t>
+      </w:r>
+      <w:r>
+        <w:rPr>
+          <w:rFonts w:hint="cs"/>
+          <w:rtl/>
+        </w:rPr>
+        <w:t xml:space="preserve"> </w:t>
+      </w:r>
+      <w:proofErr w:type="spellStart"/>
+      <w:r>
+        <w:rPr>
+          <w:rFonts w:hint="cs"/>
+          <w:rtl/>
+        </w:rPr>
+        <w:t>سلول‌ها</w:t>
+      </w:r>
+      <w:proofErr w:type="spellEnd"/>
+      <w:r>
+        <w:rPr>
+          <w:rFonts w:hint="cs"/>
+          <w:rtl/>
+        </w:rPr>
+        <w:t xml:space="preserve"> </w:t>
+      </w:r>
+      <w:proofErr w:type="spellStart"/>
+      <w:r>
+        <w:rPr>
+          <w:rFonts w:hint="cs"/>
+          <w:rtl/>
+        </w:rPr>
+        <w:t>می‌بایست</w:t>
+      </w:r>
+      <w:proofErr w:type="spellEnd"/>
+      <w:r>
+        <w:rPr>
+          <w:rFonts w:hint="cs"/>
+          <w:rtl/>
+        </w:rPr>
+        <w:t xml:space="preserve"> در یک لیست پیوندی نگهداری شوند. در صورتی که </w:t>
+      </w:r>
+      <w:proofErr w:type="spellStart"/>
+      <w:r>
+        <w:rPr>
+          <w:rFonts w:hint="cs"/>
+          <w:rtl/>
+        </w:rPr>
+        <w:t>آن‌ها</w:t>
+      </w:r>
+      <w:proofErr w:type="spellEnd"/>
+      <w:r>
+        <w:rPr>
+          <w:rFonts w:hint="cs"/>
+          <w:rtl/>
+        </w:rPr>
+        <w:t xml:space="preserve"> را با استفاده از آرایه </w:t>
+      </w:r>
+      <w:proofErr w:type="spellStart"/>
+      <w:r>
+        <w:rPr>
+          <w:rFonts w:hint="cs"/>
+          <w:rtl/>
+        </w:rPr>
+        <w:t>پیاده‌سازی</w:t>
+      </w:r>
+      <w:proofErr w:type="spellEnd"/>
+      <w:r>
+        <w:rPr>
+          <w:rFonts w:hint="cs"/>
+          <w:rtl/>
+        </w:rPr>
+        <w:t xml:space="preserve"> کنید </w:t>
+      </w:r>
+      <w:r>
+        <w:rPr>
+          <w:rFonts w:hint="cs"/>
+          <w:b/>
+          <w:bCs/>
+          <w:rtl/>
+        </w:rPr>
+        <w:t>بخشی از نمره را از دست خواهید داد</w:t>
+      </w:r>
+      <w:r>
+        <w:rPr>
+          <w:rFonts w:hint="cs"/>
+          <w:rtl/>
+        </w:rPr>
+        <w:t xml:space="preserve">. </w:t>
+      </w:r>
+    </w:p>
+    <w:p>
+      <w:pPr>
+        <w:ind w:firstLine="720"/>
+        <w:rPr>
+          <w:rtl/>
+        </w:rPr>
+      </w:pPr>
+      <w:r>
+        <w:rPr>
+          <w:rFonts w:ascii="Arial" w:hAnsi="Arial" w:cs="Arial" w:hint="cs"/>
+          <w:rtl/>
+        </w:rPr>
+        <w:t>●</w:t>
+      </w:r>
+      <w:r>
+        <w:rPr>
+          <w:rFonts w:hint="cs"/>
+          <w:rtl/>
+        </w:rPr>
+        <w:t xml:space="preserve"> در حالت دو نفره منو عملیات سلول برای هر کاربر به نوبت نمایش داده </w:t>
+      </w:r>
+      <w:proofErr w:type="spellStart"/>
+      <w:r>
+        <w:rPr>
+          <w:rFonts w:hint="cs"/>
+          <w:rtl/>
+        </w:rPr>
+        <w:t>می‌شود</w:t>
+      </w:r>
+      <w:proofErr w:type="spellEnd"/>
+      <w:r>
+        <w:rPr>
+          <w:rFonts w:hint="cs"/>
+          <w:rtl/>
+        </w:rPr>
+        <w:t xml:space="preserve"> و هر کاربر در نوبت خود </w:t>
+      </w:r>
+      <w:proofErr w:type="spellStart"/>
+      <w:r>
+        <w:rPr>
+          <w:rFonts w:hint="cs"/>
+          <w:rtl/>
+        </w:rPr>
+        <w:t>می‌تواند</w:t>
+      </w:r>
+      <w:proofErr w:type="spellEnd"/>
+      <w:r>
+        <w:rPr>
+          <w:rFonts w:hint="cs"/>
+          <w:rtl/>
+        </w:rPr>
+        <w:t xml:space="preserve"> روی یک سلول خودش عملیات انجام دهد.</w:t>
+      </w:r>
+    </w:p>
+    <w:p>
+      <w:pPr>
+        <w:ind w:firstLine="720"/>
+      </w:pPr>
+      <w:r>
+        <w:rPr>
+          <w:rFonts w:ascii="Arial" w:hAnsi="Arial" w:cs="Arial" w:hint="cs"/>
+          <w:rtl/>
+        </w:rPr>
+        <w:t>●</w:t>
+      </w:r>
+      <w:r>
+        <w:rPr>
+          <w:rFonts w:hint="cs"/>
+          <w:rtl/>
+        </w:rPr>
+        <w:t xml:space="preserve"> پیش از شروع </w:t>
+      </w:r>
+      <w:proofErr w:type="spellStart"/>
+      <w:r>
+        <w:rPr>
+          <w:rFonts w:hint="cs"/>
+          <w:rtl/>
+        </w:rPr>
+        <w:t>پیاده‌سازی</w:t>
+      </w:r>
+      <w:proofErr w:type="spellEnd"/>
+      <w:r>
+        <w:rPr>
+          <w:rFonts w:hint="cs"/>
+          <w:rtl/>
+        </w:rPr>
+        <w:t xml:space="preserve"> حتما یکبار تمامی جزئیات پروژه با دقت بخوانید و در صورت نیاز ابهامات را با </w:t>
+      </w:r>
+      <w:proofErr w:type="spellStart"/>
+      <w:r>
+        <w:rPr>
+          <w:rFonts w:hint="cs"/>
+          <w:rtl/>
+        </w:rPr>
+        <w:t>تدریسیاران</w:t>
+      </w:r>
+      <w:proofErr w:type="spellEnd"/>
+      <w:r>
+        <w:rPr>
+          <w:rFonts w:hint="cs"/>
+          <w:rtl/>
+        </w:rPr>
+        <w:t xml:space="preserve"> در میان بگذارید.</w:t>
+      </w:r>
+    </w:p>
+    <w:p>
+      <w:pPr>
+        <w:ind w:firstLine="720"/>
+        <w:rPr>
+          <w:rtl/>
+        </w:rPr>
+      </w:pPr>
+      <w:bookmarkStart w:id="8" w:name="_GoBack"/>
       <w:bookmarkEnd w:id="8"/>
     </w:p>
     <w:p>
       <w:pPr>
-        <w:ind w:firstLine="720"/>
-        <w:rPr>
-          <w:rtl/>
-        </w:rPr>
-      </w:pPr>
-      <w:r>
-        <w:rPr>
-          <w:rFonts w:ascii="Arial" w:hAnsi="Arial" w:cs="Arial" w:hint="cs"/>
-          <w:rtl/>
-        </w:rPr>
-        <w:t>●</w:t>
-      </w:r>
-      <w:r>
-        <w:t xml:space="preserve"> </w:t>
-      </w:r>
-      <w:r>
-        <w:rPr>
-          <w:rFonts w:hint="cs"/>
-          <w:rtl/>
-        </w:rPr>
-        <w:t>برنامه</w:t>
-      </w:r>
-      <w:r>
-        <w:rPr>
-          <w:rtl/>
-        </w:rPr>
-        <w:t xml:space="preserve"> </w:t>
-      </w:r>
-      <w:r>
-        <w:rPr>
-          <w:rFonts w:hint="cs"/>
-          <w:rtl/>
-        </w:rPr>
-        <w:t>خود</w:t>
-      </w:r>
-      <w:r>
-        <w:rPr>
-          <w:rtl/>
-        </w:rPr>
-        <w:t xml:space="preserve"> </w:t>
-      </w:r>
-      <w:r>
-        <w:rPr>
-          <w:rFonts w:hint="cs"/>
-          <w:rtl/>
-        </w:rPr>
-        <w:t>را</w:t>
-      </w:r>
-      <w:r>
-        <w:rPr>
-          <w:rtl/>
-        </w:rPr>
-        <w:t xml:space="preserve"> </w:t>
-      </w:r>
-      <w:r>
-        <w:rPr>
-          <w:rFonts w:hint="cs"/>
-          <w:rtl/>
-        </w:rPr>
-        <w:t>به</w:t>
-      </w:r>
-      <w:r>
-        <w:rPr>
-          <w:rtl/>
-        </w:rPr>
-        <w:t xml:space="preserve"> </w:t>
-      </w:r>
-      <w:r>
-        <w:rPr>
-          <w:rFonts w:hint="cs"/>
-          <w:rtl/>
-        </w:rPr>
-        <w:t>صورت</w:t>
-      </w:r>
-      <w:r>
-        <w:rPr>
-          <w:rtl/>
-        </w:rPr>
-        <w:t xml:space="preserve"> </w:t>
-      </w:r>
-      <w:r>
-        <w:rPr>
-          <w:rFonts w:hint="cs"/>
-          <w:rtl/>
-        </w:rPr>
-        <w:t>مناسب</w:t>
-      </w:r>
-      <w:r>
-        <w:rPr>
-          <w:rtl/>
-        </w:rPr>
-        <w:t xml:space="preserve"> </w:t>
-      </w:r>
-      <w:r>
-        <w:rPr>
-          <w:rFonts w:hint="cs"/>
-          <w:rtl/>
-        </w:rPr>
-        <w:t>به</w:t>
-      </w:r>
-      <w:r>
-        <w:rPr>
-          <w:rtl/>
-        </w:rPr>
-        <w:t xml:space="preserve"> </w:t>
-      </w:r>
-      <w:r>
-        <w:rPr>
-          <w:rFonts w:hint="cs"/>
-          <w:rtl/>
-        </w:rPr>
-        <w:t>توابع</w:t>
-      </w:r>
-      <w:r>
-        <w:rPr>
-          <w:rtl/>
-        </w:rPr>
-        <w:t xml:space="preserve"> </w:t>
-      </w:r>
-      <w:proofErr w:type="spellStart"/>
-      <w:r>
-        <w:rPr>
-          <w:rFonts w:hint="cs"/>
-          <w:rtl/>
-        </w:rPr>
-        <w:t>مختلفي</w:t>
-      </w:r>
-      <w:proofErr w:type="spellEnd"/>
-      <w:r>
-        <w:rPr>
-          <w:rtl/>
-        </w:rPr>
-        <w:t xml:space="preserve"> </w:t>
-      </w:r>
-      <w:proofErr w:type="spellStart"/>
-      <w:r>
-        <w:rPr>
-          <w:rFonts w:hint="cs"/>
-          <w:rtl/>
-        </w:rPr>
-        <w:t>بشكنيد</w:t>
-      </w:r>
-      <w:proofErr w:type="spellEnd"/>
-      <w:r>
-        <w:rPr>
-          <w:rtl/>
-        </w:rPr>
-        <w:t xml:space="preserve"> (</w:t>
-      </w:r>
-      <w:proofErr w:type="spellStart"/>
-      <w:r>
-        <w:rPr>
-          <w:rFonts w:hint="cs"/>
-          <w:rtl/>
-        </w:rPr>
-        <w:t>پياده</w:t>
-      </w:r>
-      <w:proofErr w:type="spellEnd"/>
-      <w:r>
-        <w:rPr>
-          <w:rtl/>
-        </w:rPr>
-        <w:t xml:space="preserve"> </w:t>
-      </w:r>
-      <w:proofErr w:type="spellStart"/>
-      <w:r>
-        <w:rPr>
-          <w:rFonts w:hint="cs"/>
-          <w:rtl/>
-        </w:rPr>
-        <w:t>سازي</w:t>
-      </w:r>
-      <w:proofErr w:type="spellEnd"/>
-      <w:r>
-        <w:rPr>
-          <w:rtl/>
-        </w:rPr>
-        <w:t xml:space="preserve"> </w:t>
-      </w:r>
-      <w:proofErr w:type="spellStart"/>
-      <w:r>
-        <w:rPr>
-          <w:rFonts w:hint="cs"/>
-          <w:rtl/>
-        </w:rPr>
-        <w:t>اين</w:t>
-      </w:r>
-      <w:proofErr w:type="spellEnd"/>
-      <w:r>
-        <w:rPr>
-          <w:rtl/>
-        </w:rPr>
-        <w:t xml:space="preserve"> </w:t>
-      </w:r>
-      <w:r>
-        <w:rPr>
-          <w:rFonts w:hint="cs"/>
-          <w:rtl/>
-        </w:rPr>
-        <w:t>برنامه</w:t>
-      </w:r>
-      <w:r>
-        <w:rPr>
-          <w:rtl/>
-        </w:rPr>
-        <w:t xml:space="preserve"> </w:t>
-      </w:r>
-      <w:r>
-        <w:rPr>
-          <w:rFonts w:hint="cs"/>
-          <w:rtl/>
-        </w:rPr>
-        <w:t>تنها</w:t>
-      </w:r>
-      <w:r>
-        <w:rPr>
-          <w:rtl/>
-        </w:rPr>
-        <w:t xml:space="preserve"> </w:t>
-      </w:r>
-      <w:r>
-        <w:rPr>
-          <w:rFonts w:hint="cs"/>
-          <w:rtl/>
-        </w:rPr>
-        <w:t>با</w:t>
-      </w:r>
-      <w:r>
-        <w:rPr>
-          <w:rtl/>
-        </w:rPr>
-        <w:t xml:space="preserve"> </w:t>
-      </w:r>
-      <w:proofErr w:type="spellStart"/>
-      <w:r>
-        <w:rPr>
-          <w:rFonts w:hint="cs"/>
-          <w:rtl/>
-        </w:rPr>
-        <w:t>ي</w:t>
-      </w:r>
-      <w:r>
-        <w:rPr>
-          <w:rFonts w:hint="cs"/>
-          <w:rtl/>
-        </w:rPr>
-        <w:t>ک</w:t>
-      </w:r>
-      <w:proofErr w:type="spellEnd"/>
-      <w:r>
-        <w:rPr>
-          <w:rtl/>
-        </w:rPr>
-        <w:t xml:space="preserve"> </w:t>
-      </w:r>
-      <w:r>
-        <w:rPr>
-          <w:rFonts w:hint="cs"/>
-          <w:rtl/>
-        </w:rPr>
-        <w:t>تابع</w:t>
-      </w:r>
-      <w:r>
-        <w:rPr>
-          <w:rtl/>
-        </w:rPr>
-        <w:t xml:space="preserve"> </w:t>
-      </w:r>
-      <w:r>
-        <w:t>main</w:t>
-      </w:r>
-      <w:r>
-        <w:rPr>
-          <w:rtl/>
-        </w:rPr>
-        <w:t xml:space="preserve"> قابل قبول ن</w:t>
-      </w:r>
-      <w:r>
-        <w:rPr>
-          <w:rFonts w:hint="cs"/>
-          <w:rtl/>
-        </w:rPr>
-        <w:t>ی</w:t>
-      </w:r>
-      <w:r>
-        <w:rPr>
-          <w:rFonts w:hint="eastAsia"/>
-          <w:rtl/>
-        </w:rPr>
-        <w:t>ست</w:t>
-      </w:r>
-      <w:r>
-        <w:rPr>
-          <w:rtl/>
-        </w:rPr>
-        <w:t>).</w:t>
-      </w:r>
-    </w:p>
-    <w:p>
-      <w:pPr>
-        <w:ind w:firstLine="720"/>
-        <w:rPr>
-          <w:rtl/>
-        </w:rPr>
-      </w:pPr>
-      <w:r>
-        <w:rPr>
-          <w:rFonts w:ascii="Arial" w:hAnsi="Arial" w:cs="Arial" w:hint="cs"/>
-          <w:rtl/>
-        </w:rPr>
-        <w:t>●</w:t>
-      </w:r>
-      <w:r>
-        <w:t xml:space="preserve"> </w:t>
-      </w:r>
-      <w:r>
-        <w:rPr>
-          <w:rFonts w:hint="cs"/>
-          <w:rtl/>
-        </w:rPr>
-        <w:t>بای</w:t>
-      </w:r>
-      <w:r>
-        <w:rPr>
-          <w:rFonts w:hint="eastAsia"/>
-          <w:rtl/>
-        </w:rPr>
-        <w:t>د</w:t>
-      </w:r>
-      <w:r>
-        <w:rPr>
-          <w:rtl/>
-        </w:rPr>
-        <w:t xml:space="preserve"> دقت کن</w:t>
-      </w:r>
-      <w:r>
-        <w:rPr>
-          <w:rFonts w:hint="cs"/>
-          <w:rtl/>
-        </w:rPr>
-        <w:t>ی</w:t>
-      </w:r>
-      <w:r>
-        <w:rPr>
-          <w:rFonts w:hint="eastAsia"/>
-          <w:rtl/>
-        </w:rPr>
-        <w:t>د</w:t>
-      </w:r>
-      <w:r>
-        <w:rPr>
-          <w:rtl/>
-        </w:rPr>
-        <w:t xml:space="preserve"> که ا</w:t>
-      </w:r>
-      <w:r>
-        <w:rPr>
-          <w:rFonts w:hint="cs"/>
-          <w:rtl/>
-        </w:rPr>
-        <w:t>ی</w:t>
-      </w:r>
-      <w:r>
-        <w:rPr>
-          <w:rFonts w:hint="eastAsia"/>
-          <w:rtl/>
-        </w:rPr>
-        <w:t>ن</w:t>
-      </w:r>
-      <w:r>
-        <w:rPr>
-          <w:rtl/>
-        </w:rPr>
-        <w:t xml:space="preserve"> باز</w:t>
-      </w:r>
-      <w:r>
-        <w:rPr>
-          <w:rFonts w:hint="cs"/>
-          <w:rtl/>
-        </w:rPr>
-        <w:t>ی</w:t>
-      </w:r>
-      <w:r>
-        <w:rPr>
-          <w:rtl/>
-        </w:rPr>
-        <w:t xml:space="preserve"> دو حالت دارد، </w:t>
-      </w:r>
-      <w:r>
-        <w:rPr>
-          <w:rFonts w:hint="cs"/>
-          <w:rtl/>
-        </w:rPr>
-        <w:t>ی</w:t>
-      </w:r>
-      <w:r>
-        <w:rPr>
-          <w:rFonts w:hint="eastAsia"/>
-          <w:rtl/>
-        </w:rPr>
-        <w:t>ک</w:t>
-      </w:r>
-      <w:r>
-        <w:rPr>
-          <w:rtl/>
-        </w:rPr>
-        <w:t xml:space="preserve"> حالت </w:t>
-      </w:r>
-      <w:r>
-        <w:rPr>
-          <w:rFonts w:hint="cs"/>
-          <w:rtl/>
-        </w:rPr>
-        <w:t>ی</w:t>
-      </w:r>
-      <w:r>
-        <w:rPr>
-          <w:rFonts w:hint="eastAsia"/>
-          <w:rtl/>
-        </w:rPr>
-        <w:t>ک</w:t>
-      </w:r>
-      <w:r>
-        <w:rPr>
-          <w:rtl/>
-        </w:rPr>
-        <w:t xml:space="preserve"> نفره و </w:t>
-      </w:r>
-      <w:r>
-        <w:rPr>
-          <w:rFonts w:hint="cs"/>
-          <w:rtl/>
-        </w:rPr>
-        <w:t>ی</w:t>
-      </w:r>
-      <w:r>
-        <w:rPr>
-          <w:rFonts w:hint="eastAsia"/>
-          <w:rtl/>
-        </w:rPr>
-        <w:t>ک</w:t>
-      </w:r>
-      <w:r>
-        <w:rPr>
-          <w:rtl/>
-        </w:rPr>
-        <w:t xml:space="preserve"> حالت دو نفره. ا</w:t>
-      </w:r>
-      <w:r>
-        <w:rPr>
-          <w:rFonts w:hint="cs"/>
-          <w:rtl/>
-        </w:rPr>
-        <w:t>ی</w:t>
-      </w:r>
-      <w:r>
-        <w:rPr>
-          <w:rFonts w:hint="eastAsia"/>
-          <w:rtl/>
-        </w:rPr>
-        <w:t>ن</w:t>
-      </w:r>
-      <w:r>
-        <w:rPr>
-          <w:rtl/>
-        </w:rPr>
-        <w:t xml:space="preserve"> نکته در ابتدا</w:t>
-      </w:r>
-      <w:r>
-        <w:rPr>
-          <w:rFonts w:hint="cs"/>
-          <w:rtl/>
-        </w:rPr>
-        <w:t>ی</w:t>
-      </w:r>
-      <w:r>
-        <w:rPr>
-          <w:rtl/>
-        </w:rPr>
-        <w:t xml:space="preserve"> شروع برنامه از کاربر پرس</w:t>
-      </w:r>
-      <w:r>
-        <w:rPr>
-          <w:rFonts w:hint="cs"/>
-          <w:rtl/>
-        </w:rPr>
-        <w:t>ی</w:t>
-      </w:r>
-      <w:r>
-        <w:rPr>
-          <w:rFonts w:hint="eastAsia"/>
-          <w:rtl/>
-        </w:rPr>
-        <w:t>ده</w:t>
-      </w:r>
-      <w:r>
-        <w:rPr>
-          <w:rtl/>
-        </w:rPr>
-        <w:t xml:space="preserve"> </w:t>
-      </w:r>
-      <w:proofErr w:type="spellStart"/>
-      <w:r>
-        <w:rPr>
-          <w:rtl/>
-        </w:rPr>
-        <w:t>م</w:t>
-      </w:r>
-      <w:r>
-        <w:rPr>
-          <w:rFonts w:hint="cs"/>
-          <w:rtl/>
-        </w:rPr>
-        <w:t>ی‌</w:t>
-      </w:r>
-      <w:r>
-        <w:rPr>
-          <w:rFonts w:hint="eastAsia"/>
-          <w:rtl/>
-        </w:rPr>
-        <w:t>شود</w:t>
-      </w:r>
-      <w:proofErr w:type="spellEnd"/>
-      <w:r>
-        <w:rPr>
-          <w:rtl/>
-        </w:rPr>
-        <w:t>.</w:t>
-      </w:r>
-    </w:p>
-    <w:p>
-      <w:pPr>
-        <w:ind w:firstLine="720"/>
-      </w:pPr>
-      <w:r>
-        <w:rPr>
-          <w:rFonts w:ascii="Arial" w:hAnsi="Arial" w:cs="Arial" w:hint="cs"/>
-          <w:rtl/>
-        </w:rPr>
-        <w:t>●</w:t>
-      </w:r>
-      <w:r>
-        <w:t xml:space="preserve"> </w:t>
-      </w:r>
-      <w:r>
-        <w:rPr>
-          <w:rFonts w:hint="cs"/>
-          <w:rtl/>
-        </w:rPr>
-        <w:t>نقشه</w:t>
-      </w:r>
-      <w:r>
-        <w:rPr>
-          <w:rtl/>
-        </w:rPr>
-        <w:t xml:space="preserve"> </w:t>
-      </w:r>
-      <w:r>
-        <w:rPr>
-          <w:rFonts w:hint="cs"/>
-          <w:rtl/>
-        </w:rPr>
-        <w:t>ی</w:t>
-      </w:r>
-      <w:r>
-        <w:rPr>
-          <w:rtl/>
-        </w:rPr>
-        <w:t xml:space="preserve"> ا</w:t>
-      </w:r>
-      <w:r>
-        <w:rPr>
-          <w:rFonts w:hint="cs"/>
-          <w:rtl/>
-        </w:rPr>
-        <w:t>ی</w:t>
-      </w:r>
-      <w:r>
-        <w:rPr>
-          <w:rFonts w:hint="eastAsia"/>
-          <w:rtl/>
-        </w:rPr>
-        <w:t>ن</w:t>
-      </w:r>
-      <w:r>
-        <w:rPr>
-          <w:rtl/>
-        </w:rPr>
-        <w:t xml:space="preserve"> باز</w:t>
-      </w:r>
-      <w:r>
-        <w:rPr>
-          <w:rFonts w:hint="cs"/>
-          <w:rtl/>
-        </w:rPr>
-        <w:t>ی</w:t>
-      </w:r>
-      <w:r>
-        <w:rPr>
-          <w:rtl/>
-        </w:rPr>
-        <w:t xml:space="preserve"> با</w:t>
-      </w:r>
-      <w:r>
-        <w:rPr>
-          <w:rFonts w:hint="cs"/>
-          <w:rtl/>
-        </w:rPr>
-        <w:t>ی</w:t>
-      </w:r>
-      <w:r>
-        <w:rPr>
-          <w:rFonts w:hint="eastAsia"/>
-          <w:rtl/>
-        </w:rPr>
-        <w:t>د</w:t>
-      </w:r>
-      <w:r>
-        <w:rPr>
-          <w:rtl/>
-        </w:rPr>
-        <w:t xml:space="preserve"> به صورت ز</w:t>
-      </w:r>
-      <w:r>
-        <w:rPr>
-          <w:rFonts w:hint="cs"/>
-          <w:rtl/>
-        </w:rPr>
-        <w:t>ی</w:t>
-      </w:r>
-      <w:r>
-        <w:rPr>
-          <w:rFonts w:hint="eastAsia"/>
-          <w:rtl/>
-        </w:rPr>
-        <w:t>با</w:t>
-      </w:r>
-      <w:r>
-        <w:rPr>
-          <w:rtl/>
-        </w:rPr>
-        <w:t xml:space="preserve"> و کاربر پسند در مح</w:t>
-      </w:r>
-      <w:r>
-        <w:rPr>
-          <w:rFonts w:hint="cs"/>
-          <w:rtl/>
-        </w:rPr>
-        <w:t>ی</w:t>
-      </w:r>
-      <w:r>
-        <w:rPr>
-          <w:rFonts w:hint="eastAsia"/>
-          <w:rtl/>
-        </w:rPr>
-        <w:t>ط</w:t>
-      </w:r>
-      <w:r>
-        <w:rPr>
-          <w:rtl/>
-        </w:rPr>
-        <w:t xml:space="preserve"> کنسول نما</w:t>
-      </w:r>
-      <w:r>
-        <w:rPr>
-          <w:rFonts w:hint="cs"/>
-          <w:rtl/>
-        </w:rPr>
-        <w:t>ی</w:t>
-      </w:r>
-      <w:r>
-        <w:rPr>
-          <w:rFonts w:hint="eastAsia"/>
-          <w:rtl/>
-        </w:rPr>
-        <w:t>ش</w:t>
-      </w:r>
-      <w:r>
-        <w:rPr>
-          <w:rtl/>
-        </w:rPr>
-        <w:t xml:space="preserve"> داده شود.</w:t>
-      </w:r>
-      <w:r>
-        <w:rPr>
-          <w:rFonts w:hint="cs"/>
-          <w:rtl/>
-        </w:rPr>
-        <w:t xml:space="preserve"> </w:t>
-      </w:r>
-      <w:r>
-        <w:rPr>
-          <w:rtl/>
-        </w:rPr>
-        <w:t>توجه کن</w:t>
-      </w:r>
-      <w:r>
-        <w:rPr>
-          <w:rFonts w:hint="cs"/>
-          <w:rtl/>
-        </w:rPr>
-        <w:t>ی</w:t>
-      </w:r>
-      <w:r>
-        <w:rPr>
-          <w:rFonts w:hint="eastAsia"/>
-          <w:rtl/>
-        </w:rPr>
-        <w:t>د</w:t>
-      </w:r>
-      <w:r>
-        <w:rPr>
-          <w:rtl/>
-        </w:rPr>
-        <w:t xml:space="preserve"> که نما</w:t>
-      </w:r>
-      <w:r>
-        <w:rPr>
-          <w:rFonts w:hint="cs"/>
-          <w:rtl/>
-        </w:rPr>
-        <w:t>ی</w:t>
-      </w:r>
-      <w:r>
-        <w:rPr>
-          <w:rtl/>
-        </w:rPr>
-        <w:t xml:space="preserve"> ارائه شده در ا</w:t>
-      </w:r>
-      <w:r>
-        <w:rPr>
-          <w:rFonts w:hint="cs"/>
-          <w:rtl/>
-        </w:rPr>
-        <w:t>ی</w:t>
-      </w:r>
-      <w:r>
-        <w:rPr>
-          <w:rFonts w:hint="eastAsia"/>
-          <w:rtl/>
-        </w:rPr>
-        <w:t>ن</w:t>
-      </w:r>
-      <w:r>
-        <w:rPr>
-          <w:rtl/>
-        </w:rPr>
-        <w:t xml:space="preserve"> مستند تنها </w:t>
-      </w:r>
-      <w:proofErr w:type="spellStart"/>
-      <w:r>
-        <w:rPr>
-          <w:rtl/>
-        </w:rPr>
-        <w:t>نمونه‌ا</w:t>
-      </w:r>
-      <w:r>
-        <w:rPr>
-          <w:rFonts w:hint="cs"/>
-          <w:rtl/>
-        </w:rPr>
-        <w:t>ی</w:t>
-      </w:r>
-      <w:proofErr w:type="spellEnd"/>
-      <w:r>
-        <w:rPr>
-          <w:rtl/>
-        </w:rPr>
-        <w:t xml:space="preserve"> از پ</w:t>
-      </w:r>
-      <w:r>
-        <w:rPr>
-          <w:rFonts w:hint="cs"/>
-          <w:rtl/>
-        </w:rPr>
-        <w:t>ی</w:t>
-      </w:r>
-      <w:r>
-        <w:rPr>
-          <w:rFonts w:hint="eastAsia"/>
-          <w:rtl/>
-        </w:rPr>
-        <w:t>اده</w:t>
-      </w:r>
-      <w:r>
-        <w:rPr>
-          <w:rtl/>
-        </w:rPr>
-        <w:t xml:space="preserve"> ساز</w:t>
-      </w:r>
-      <w:r>
-        <w:rPr>
-          <w:rFonts w:hint="cs"/>
-          <w:rtl/>
-        </w:rPr>
-        <w:t>ی</w:t>
-      </w:r>
-      <w:r>
-        <w:rPr>
-          <w:rtl/>
-        </w:rPr>
-        <w:t xml:space="preserve"> نقشه است و شما </w:t>
-      </w:r>
-      <w:proofErr w:type="spellStart"/>
-      <w:r>
-        <w:rPr>
-          <w:rtl/>
-        </w:rPr>
-        <w:t>م</w:t>
-      </w:r>
-      <w:r>
-        <w:rPr>
-          <w:rFonts w:hint="cs"/>
-          <w:rtl/>
-        </w:rPr>
-        <w:t>ی‌</w:t>
-      </w:r>
-      <w:r>
-        <w:rPr>
-          <w:rFonts w:hint="eastAsia"/>
-          <w:rtl/>
-        </w:rPr>
-        <w:t>توان</w:t>
-      </w:r>
-      <w:r>
-        <w:rPr>
-          <w:rFonts w:hint="cs"/>
-          <w:rtl/>
-        </w:rPr>
-        <w:t>ی</w:t>
-      </w:r>
-      <w:r>
-        <w:rPr>
-          <w:rFonts w:hint="eastAsia"/>
-          <w:rtl/>
-        </w:rPr>
-        <w:t>د</w:t>
-      </w:r>
-      <w:proofErr w:type="spellEnd"/>
-      <w:r>
-        <w:rPr>
-          <w:rtl/>
-        </w:rPr>
-        <w:t xml:space="preserve"> نقشه را به هر صورت</w:t>
-      </w:r>
-      <w:r>
-        <w:rPr>
-          <w:rFonts w:hint="cs"/>
-          <w:rtl/>
-        </w:rPr>
-        <w:t>ی</w:t>
-      </w:r>
-      <w:r>
-        <w:rPr>
-          <w:rtl/>
-        </w:rPr>
-        <w:t xml:space="preserve"> که مفهوم داشتن شش همسا</w:t>
-      </w:r>
-      <w:r>
-        <w:rPr>
-          <w:rFonts w:hint="cs"/>
-          <w:rtl/>
-        </w:rPr>
-        <w:t>ی</w:t>
-      </w:r>
-      <w:r>
-        <w:rPr>
-          <w:rFonts w:hint="eastAsia"/>
-          <w:rtl/>
-        </w:rPr>
-        <w:t>ه</w:t>
-      </w:r>
-      <w:r>
-        <w:rPr>
-          <w:rtl/>
-        </w:rPr>
-        <w:t xml:space="preserve"> را برساند، نما</w:t>
-      </w:r>
-      <w:r>
-        <w:rPr>
-          <w:rFonts w:hint="cs"/>
-          <w:rtl/>
-        </w:rPr>
-        <w:t>ی</w:t>
-      </w:r>
-      <w:r>
-        <w:rPr>
-          <w:rFonts w:hint="eastAsia"/>
-          <w:rtl/>
-        </w:rPr>
-        <w:t>ش</w:t>
-      </w:r>
-      <w:r>
-        <w:rPr>
-          <w:rtl/>
-        </w:rPr>
-        <w:t xml:space="preserve"> ده</w:t>
-      </w:r>
-      <w:r>
-        <w:rPr>
-          <w:rFonts w:hint="cs"/>
-          <w:rtl/>
-        </w:rPr>
-        <w:t>ی</w:t>
-      </w:r>
-      <w:r>
-        <w:rPr>
-          <w:rFonts w:hint="eastAsia"/>
-          <w:rtl/>
-        </w:rPr>
-        <w:t>د</w:t>
-      </w:r>
-      <w:r>
-        <w:rPr>
-          <w:rFonts w:hint="cs"/>
-          <w:rtl/>
-        </w:rPr>
-        <w:t xml:space="preserve"> و نیازی به نمایش با رنگ </w:t>
-      </w:r>
-      <w:proofErr w:type="spellStart"/>
-      <w:r>
-        <w:rPr>
-          <w:rFonts w:hint="cs"/>
-          <w:rtl/>
-        </w:rPr>
-        <w:t>نمی‌باشد</w:t>
-      </w:r>
-      <w:proofErr w:type="spellEnd"/>
-      <w:r>
-        <w:rPr>
-          <w:rFonts w:hint="cs"/>
-          <w:rtl/>
-        </w:rPr>
-        <w:t>.</w:t>
-      </w:r>
-    </w:p>
-    <w:p>
-      <w:pPr>
-        <w:ind w:firstLine="720"/>
-        <w:rPr>
-          <w:rtl/>
-        </w:rPr>
-      </w:pPr>
-      <w:r>
-        <w:rPr>
-          <w:rFonts w:ascii="Arial" w:hAnsi="Arial" w:cs="Arial" w:hint="cs"/>
-          <w:rtl/>
-        </w:rPr>
-        <w:t>●</w:t>
-      </w:r>
-      <w:r>
-        <w:rPr>
-          <w:rFonts w:hint="cs"/>
-          <w:rtl/>
-        </w:rPr>
-        <w:t xml:space="preserve"> </w:t>
-      </w:r>
-      <w:proofErr w:type="spellStart"/>
-      <w:r>
-        <w:rPr>
-          <w:rFonts w:hint="cs"/>
-          <w:rtl/>
-        </w:rPr>
-        <w:t>سلول‌ها</w:t>
-      </w:r>
-      <w:proofErr w:type="spellEnd"/>
-      <w:r>
-        <w:rPr>
-          <w:rFonts w:hint="cs"/>
-          <w:rtl/>
-        </w:rPr>
-        <w:t xml:space="preserve"> </w:t>
-      </w:r>
-      <w:proofErr w:type="spellStart"/>
-      <w:r>
-        <w:rPr>
-          <w:rFonts w:hint="cs"/>
-          <w:rtl/>
-        </w:rPr>
-        <w:t>می‌بایست</w:t>
-      </w:r>
-      <w:proofErr w:type="spellEnd"/>
-      <w:r>
-        <w:rPr>
-          <w:rFonts w:hint="cs"/>
-          <w:rtl/>
-        </w:rPr>
-        <w:t xml:space="preserve"> در یک لیست پیوندی نگهداری شوند. در صورتی که </w:t>
-      </w:r>
-      <w:proofErr w:type="spellStart"/>
-      <w:r>
-        <w:rPr>
-          <w:rFonts w:hint="cs"/>
-          <w:rtl/>
-        </w:rPr>
-        <w:t>آن‌ها</w:t>
-      </w:r>
-      <w:proofErr w:type="spellEnd"/>
-      <w:r>
-        <w:rPr>
-          <w:rFonts w:hint="cs"/>
-          <w:rtl/>
-        </w:rPr>
-        <w:t xml:space="preserve"> را با استفاده از آرایه </w:t>
-      </w:r>
-      <w:proofErr w:type="spellStart"/>
-      <w:r>
-        <w:rPr>
-          <w:rFonts w:hint="cs"/>
-          <w:rtl/>
-        </w:rPr>
-        <w:t>پیاده‌سازی</w:t>
-      </w:r>
-      <w:proofErr w:type="spellEnd"/>
-      <w:r>
-        <w:rPr>
-          <w:rFonts w:hint="cs"/>
-          <w:rtl/>
-        </w:rPr>
-        <w:t xml:space="preserve"> کنید </w:t>
-      </w:r>
-      <w:r>
-        <w:rPr>
-          <w:rFonts w:hint="cs"/>
-          <w:b/>
-          <w:bCs/>
-          <w:rtl/>
-        </w:rPr>
-        <w:t>بخشی از نمره را از دست خواهید داد</w:t>
-      </w:r>
-      <w:r>
-        <w:rPr>
-          <w:rFonts w:hint="cs"/>
-          <w:rtl/>
-        </w:rPr>
-        <w:t xml:space="preserve">. </w:t>
-      </w:r>
-    </w:p>
-    <w:p>
-      <w:pPr>
-        <w:ind w:firstLine="720"/>
-        <w:rPr>
-          <w:rtl/>
-        </w:rPr>
-      </w:pPr>
-      <w:r>
-        <w:rPr>
-          <w:rFonts w:ascii="Arial" w:hAnsi="Arial" w:cs="Arial" w:hint="cs"/>
-          <w:rtl/>
-        </w:rPr>
-        <w:t>●</w:t>
-      </w:r>
-      <w:r>
-        <w:rPr>
-          <w:rFonts w:hint="cs"/>
-          <w:rtl/>
-        </w:rPr>
-        <w:t xml:space="preserve"> در حالت دو نفره منو عملیات سلول برای هر کاربر به نوبت نمایش داده </w:t>
-      </w:r>
-      <w:proofErr w:type="spellStart"/>
-      <w:r>
-        <w:rPr>
-          <w:rFonts w:hint="cs"/>
-          <w:rtl/>
-        </w:rPr>
-        <w:t>می‌شود</w:t>
-      </w:r>
-      <w:proofErr w:type="spellEnd"/>
-      <w:r>
-        <w:rPr>
-          <w:rFonts w:hint="cs"/>
-          <w:rtl/>
-        </w:rPr>
-        <w:t xml:space="preserve"> و هر کاربر در نوبت خود </w:t>
-      </w:r>
-      <w:proofErr w:type="spellStart"/>
-      <w:r>
-        <w:rPr>
-          <w:rFonts w:hint="cs"/>
-          <w:rtl/>
-        </w:rPr>
-        <w:t>می‌تواند</w:t>
-      </w:r>
-      <w:proofErr w:type="spellEnd"/>
-      <w:r>
-        <w:rPr>
-          <w:rFonts w:hint="cs"/>
-          <w:rtl/>
-        </w:rPr>
-        <w:t xml:space="preserve"> روی یک سلول خودش عملیات انجام دهد.</w:t>
-      </w:r>
-    </w:p>
-    <w:p>
-      <w:pPr>
-        <w:ind w:firstLine="720"/>
-        <w:rPr>
-          <w:rtl/>
-        </w:rPr>
-      </w:pPr>
-      <w:r>
-        <w:rPr>
-          <w:rFonts w:ascii="Arial" w:hAnsi="Arial" w:cs="Arial" w:hint="cs"/>
-          <w:rtl/>
-        </w:rPr>
-        <w:t>●</w:t>
-      </w:r>
-      <w:r>
-        <w:rPr>
-          <w:rFonts w:hint="cs"/>
-          <w:rtl/>
-        </w:rPr>
-        <w:t xml:space="preserve"> پیش از شروع </w:t>
-      </w:r>
-      <w:proofErr w:type="spellStart"/>
-      <w:r>
-        <w:rPr>
-          <w:rFonts w:hint="cs"/>
-          <w:rtl/>
-        </w:rPr>
-        <w:t>پیاده‌سازی</w:t>
-      </w:r>
-      <w:proofErr w:type="spellEnd"/>
-      <w:r>
-        <w:rPr>
-          <w:rFonts w:hint="cs"/>
-          <w:rtl/>
-        </w:rPr>
-        <w:t xml:space="preserve"> حتما یکبار تمامی جزئیات پروژه با دقت بخوانید و در صورت نیاز ابهامات را با </w:t>
-      </w:r>
-      <w:proofErr w:type="spellStart"/>
-      <w:r>
-        <w:rPr>
-          <w:rFonts w:hint="cs"/>
-          <w:rtl/>
-        </w:rPr>
-        <w:t>تدریسیاران</w:t>
-      </w:r>
-      <w:proofErr w:type="spellEnd"/>
-      <w:r>
-        <w:rPr>
-          <w:rFonts w:hint="cs"/>
-          <w:rtl/>
-        </w:rPr>
-        <w:t xml:space="preserve"> در میان بگذارید.</w:t>
-      </w:r>
-    </w:p>
-    <w:p>
-      <w:pPr>
-        <w:ind w:firstLine="720"/>
-        <w:rPr>
-          <w:rtl/>
-        </w:rPr>
-      </w:pPr>
-      <w:r>
-        <w:rPr>
-          <w:rFonts w:ascii="Arial" w:hAnsi="Arial" w:cs="Arial" w:hint="cs"/>
+        <w:pStyle w:val="Heading1"/>
+        <w:rPr>
+          <w:rtl/>
+        </w:rPr>
+      </w:pPr>
+      <w:bookmarkStart w:id="9" w:name="_Toc30155181"/>
+      <w:r>
+        <w:rPr>
+          <w:rFonts w:hint="eastAsia"/>
           <w:rtl/>
         </w:rPr>
         <w:lastRenderedPageBreak/>
-        <w:t>●</w:t>
-      </w:r>
-      <w:r>
-        <w:rPr>
-          <w:rFonts w:hint="cs"/>
-          <w:rtl/>
-        </w:rPr>
-        <w:t xml:space="preserve"> چند سلول </w:t>
-      </w:r>
-      <w:proofErr w:type="spellStart"/>
-      <w:r>
-        <w:rPr>
-          <w:rFonts w:hint="cs"/>
-          <w:rtl/>
-        </w:rPr>
-        <w:t>می‌توانند</w:t>
-      </w:r>
-      <w:proofErr w:type="spellEnd"/>
-      <w:r>
-        <w:rPr>
-          <w:rFonts w:hint="cs"/>
-          <w:rtl/>
-        </w:rPr>
-        <w:t xml:space="preserve"> در یک خانه قرار داشته باشند. در این حالت در قسمتی که کاربر </w:t>
-      </w:r>
-      <w:proofErr w:type="spellStart"/>
-      <w:r>
-        <w:rPr>
-          <w:rFonts w:hint="cs"/>
-          <w:rtl/>
-        </w:rPr>
-        <w:t>می‌خواهد</w:t>
-      </w:r>
-      <w:proofErr w:type="spellEnd"/>
-      <w:r>
-        <w:rPr>
-          <w:rFonts w:hint="cs"/>
-          <w:rtl/>
-        </w:rPr>
-        <w:t xml:space="preserve"> سلول مورد نظر خود را انتخاب کند </w:t>
-      </w:r>
-      <w:proofErr w:type="spellStart"/>
-      <w:r>
-        <w:rPr>
-          <w:rFonts w:hint="cs"/>
-          <w:rtl/>
-        </w:rPr>
-        <w:t>می‌بایست</w:t>
-      </w:r>
-      <w:proofErr w:type="spellEnd"/>
-      <w:r>
-        <w:rPr>
-          <w:rFonts w:hint="cs"/>
-          <w:rtl/>
-        </w:rPr>
-        <w:t xml:space="preserve"> به صورت صحیح اسامی و مختصات این </w:t>
-      </w:r>
-      <w:proofErr w:type="spellStart"/>
-      <w:r>
-        <w:rPr>
-          <w:rFonts w:hint="cs"/>
-          <w:rtl/>
-        </w:rPr>
-        <w:t>سلول‌ها</w:t>
-      </w:r>
-      <w:proofErr w:type="spellEnd"/>
-      <w:r>
-        <w:rPr>
-          <w:rFonts w:hint="cs"/>
-          <w:rtl/>
-        </w:rPr>
-        <w:t xml:space="preserve"> را ببینید.</w:t>
-      </w:r>
-    </w:p>
-    <w:p>
-      <w:pPr>
-        <w:ind w:firstLine="720"/>
-        <w:rPr>
-          <w:rtl/>
-        </w:rPr>
-      </w:pPr>
-    </w:p>
-    <w:p>
-      <w:pPr>
-        <w:pStyle w:val="Heading1"/>
-        <w:rPr>
-          <w:rtl/>
-        </w:rPr>
-      </w:pPr>
-      <w:bookmarkStart w:id="9" w:name="_Toc30155181"/>
-      <w:r>
-        <w:rPr>
-          <w:rFonts w:hint="eastAsia"/>
-          <w:rtl/>
-        </w:rPr>
         <w:t>قسمت</w:t>
       </w:r>
       <w:r>
@@ -17316,7 +17227,7 @@
 </file>
 
 <file path=customXml/itemProps1.xml><?xml version="1.0" encoding="utf-8"?>
-<ds:datastoreItem xmlns:ds="http://schemas.openxmlformats.org/officeDocument/2006/customXml" ds:itemID="{4A24C63D-F57F-49E8-A4F5-1A37C8E3888D}">
+<ds:datastoreItem xmlns:ds="http://schemas.openxmlformats.org/officeDocument/2006/customXml" ds:itemID="{DF0B1C21-6CD4-4300-8D56-52C4D6FB3765}">
   <ds:schemaRefs>
     <ds:schemaRef ds:uri="http://schemas.openxmlformats.org/officeDocument/2006/bibliography"/>
   </ds:schemaRefs>

</xml_diff>